<commit_message>
use cases 2.0 and diagrams
</commit_message>
<xml_diff>
--- a/use_cases.docx
+++ b/use_cases.docx
@@ -4324,7 +4324,19 @@
           <w:lang w:val="en-US"/>
         </w:rPr>
         <w:tab/>
-        <w:t xml:space="preserve">User </w:t>
+      </w:r>
+      <w:r>
+        <w:rPr>
+          <w:b w:val="false"/>
+          <w:bCs w:val="false"/>
+          <w:i w:val="false"/>
+          <w:iCs w:val="false"/>
+          <w:sz w:val="24"/>
+          <w:szCs w:val="24"/>
+          <w:u w:val="none"/>
+          <w:lang w:val="en-US"/>
+        </w:rPr>
+        <w:t>Taxi Driver</w:t>
       </w:r>
     </w:p>
     <w:p>
@@ -4666,7 +4678,33 @@
           <w:u w:val="none"/>
           <w:lang w:val="en-US"/>
         </w:rPr>
-        <w:t>The system close the session, and brings the User back to home page, as a Guest.</w:t>
+        <w:t xml:space="preserve">The system close the session, and brings the </w:t>
+      </w:r>
+      <w:r>
+        <w:rPr>
+          <w:b w:val="false"/>
+          <w:bCs w:val="false"/>
+          <w:i w:val="false"/>
+          <w:iCs w:val="false"/>
+          <w:sz w:val="24"/>
+          <w:szCs w:val="24"/>
+          <w:u w:val="none"/>
+          <w:lang w:val="en-US"/>
+        </w:rPr>
+        <w:t>Taxi Driver</w:t>
+      </w:r>
+      <w:r>
+        <w:rPr>
+          <w:b w:val="false"/>
+          <w:bCs w:val="false"/>
+          <w:i w:val="false"/>
+          <w:iCs w:val="false"/>
+          <w:sz w:val="24"/>
+          <w:szCs w:val="24"/>
+          <w:u w:val="none"/>
+          <w:lang w:val="en-US"/>
+        </w:rPr>
+        <w:t xml:space="preserve"> back to home page, as a Guest.</w:t>
       </w:r>
     </w:p>
     <w:p>
@@ -4956,6 +4994,115 @@
           <w:lang w:val="en-US"/>
         </w:rPr>
         <w:t>able or not to accept requests.</w:t>
+      </w:r>
+    </w:p>
+    <w:p>
+      <w:pPr>
+        <w:pStyle w:val="Normal"/>
+        <w:rPr>
+          <w:b w:val="false"/>
+          <w:bCs w:val="false"/>
+          <w:i w:val="false"/>
+          <w:iCs w:val="false"/>
+          <w:sz w:val="24"/>
+          <w:szCs w:val="24"/>
+          <w:u w:val="none"/>
+          <w:lang w:val="en-US"/>
+        </w:rPr>
+      </w:pPr>
+      <w:r>
+        <w:rPr>
+          <w:b w:val="false"/>
+          <w:bCs w:val="false"/>
+          <w:i w:val="false"/>
+          <w:iCs w:val="false"/>
+          <w:sz w:val="24"/>
+          <w:szCs w:val="24"/>
+          <w:u w:val="none"/>
+          <w:lang w:val="en-US"/>
+        </w:rPr>
+      </w:r>
+    </w:p>
+    <w:p>
+      <w:pPr>
+        <w:pStyle w:val="Normal"/>
+        <w:rPr>
+          <w:b w:val="false"/>
+          <w:bCs w:val="false"/>
+          <w:i w:val="false"/>
+          <w:iCs w:val="false"/>
+          <w:sz w:val="24"/>
+          <w:szCs w:val="24"/>
+          <w:u w:val="none"/>
+          <w:lang w:val="en-US"/>
+        </w:rPr>
+      </w:pPr>
+      <w:r>
+        <w:rPr>
+          <w:b w:val="false"/>
+          <w:bCs w:val="false"/>
+          <w:i w:val="false"/>
+          <w:iCs w:val="false"/>
+          <w:sz w:val="24"/>
+          <w:szCs w:val="24"/>
+          <w:u w:val="none"/>
+          <w:lang w:val="en-US"/>
+        </w:rPr>
+        <w:tab/>
+      </w:r>
+      <w:r>
+        <w:rPr>
+          <w:b w:val="false"/>
+          <w:bCs w:val="false"/>
+          <w:i w:val="false"/>
+          <w:iCs w:val="false"/>
+          <w:sz w:val="24"/>
+          <w:szCs w:val="24"/>
+          <w:u w:val="none"/>
+          <w:lang w:val="en-US"/>
+        </w:rPr>
+        <w:t>Actors:</w:t>
+      </w:r>
+    </w:p>
+    <w:p>
+      <w:pPr>
+        <w:pStyle w:val="Normal"/>
+        <w:rPr>
+          <w:b w:val="false"/>
+          <w:bCs w:val="false"/>
+          <w:i w:val="false"/>
+          <w:iCs w:val="false"/>
+          <w:sz w:val="24"/>
+          <w:szCs w:val="24"/>
+          <w:u w:val="none"/>
+          <w:lang w:val="en-US"/>
+        </w:rPr>
+      </w:pPr>
+      <w:r>
+        <w:rPr>
+          <w:b w:val="false"/>
+          <w:bCs w:val="false"/>
+          <w:i w:val="false"/>
+          <w:iCs w:val="false"/>
+          <w:sz w:val="24"/>
+          <w:szCs w:val="24"/>
+          <w:u w:val="none"/>
+          <w:lang w:val="en-US"/>
+        </w:rPr>
+        <w:tab/>
+      </w:r>
+      <w:r>
+        <w:rPr>
+          <w:b w:val="false"/>
+          <w:bCs w:val="false"/>
+          <w:i w:val="false"/>
+          <w:iCs w:val="false"/>
+          <w:sz w:val="24"/>
+          <w:szCs w:val="24"/>
+          <w:u w:val="none"/>
+          <w:lang w:val="en-US"/>
+        </w:rPr>
+        <w:t>Taxi Driver</w:t>
       </w:r>
     </w:p>
     <w:p>
@@ -5586,6 +5733,115 @@
       <w:pPr>
         <w:pStyle w:val="Normal"/>
         <w:rPr>
+          <w:b w:val="false"/>
+          <w:bCs w:val="false"/>
+          <w:i w:val="false"/>
+          <w:iCs w:val="false"/>
+          <w:sz w:val="24"/>
+          <w:szCs w:val="24"/>
+          <w:u w:val="none"/>
+          <w:lang w:val="en-US"/>
+        </w:rPr>
+      </w:pPr>
+      <w:r>
+        <w:rPr>
+          <w:b w:val="false"/>
+          <w:bCs w:val="false"/>
+          <w:i w:val="false"/>
+          <w:iCs w:val="false"/>
+          <w:sz w:val="24"/>
+          <w:szCs w:val="24"/>
+          <w:u w:val="none"/>
+          <w:lang w:val="en-US"/>
+        </w:rPr>
+      </w:r>
+    </w:p>
+    <w:p>
+      <w:pPr>
+        <w:pStyle w:val="Normal"/>
+        <w:rPr>
+          <w:b w:val="false"/>
+          <w:bCs w:val="false"/>
+          <w:i w:val="false"/>
+          <w:iCs w:val="false"/>
+          <w:sz w:val="24"/>
+          <w:szCs w:val="24"/>
+          <w:u w:val="none"/>
+          <w:lang w:val="en-US"/>
+        </w:rPr>
+      </w:pPr>
+      <w:r>
+        <w:rPr>
+          <w:b w:val="false"/>
+          <w:bCs w:val="false"/>
+          <w:i w:val="false"/>
+          <w:iCs w:val="false"/>
+          <w:sz w:val="24"/>
+          <w:szCs w:val="24"/>
+          <w:u w:val="none"/>
+          <w:lang w:val="en-US"/>
+        </w:rPr>
+        <w:tab/>
+      </w:r>
+      <w:r>
+        <w:rPr>
+          <w:b w:val="false"/>
+          <w:bCs w:val="false"/>
+          <w:i w:val="false"/>
+          <w:iCs w:val="false"/>
+          <w:sz w:val="24"/>
+          <w:szCs w:val="24"/>
+          <w:u w:val="none"/>
+          <w:lang w:val="en-US"/>
+        </w:rPr>
+        <w:t>Actors:</w:t>
+      </w:r>
+    </w:p>
+    <w:p>
+      <w:pPr>
+        <w:pStyle w:val="Normal"/>
+        <w:rPr>
+          <w:b w:val="false"/>
+          <w:bCs w:val="false"/>
+          <w:i w:val="false"/>
+          <w:iCs w:val="false"/>
+          <w:sz w:val="24"/>
+          <w:szCs w:val="24"/>
+          <w:u w:val="none"/>
+          <w:lang w:val="en-US"/>
+        </w:rPr>
+      </w:pPr>
+      <w:r>
+        <w:rPr>
+          <w:b w:val="false"/>
+          <w:bCs w:val="false"/>
+          <w:i w:val="false"/>
+          <w:iCs w:val="false"/>
+          <w:sz w:val="24"/>
+          <w:szCs w:val="24"/>
+          <w:u w:val="none"/>
+          <w:lang w:val="en-US"/>
+        </w:rPr>
+        <w:tab/>
+      </w:r>
+      <w:r>
+        <w:rPr>
+          <w:b w:val="false"/>
+          <w:bCs w:val="false"/>
+          <w:i w:val="false"/>
+          <w:iCs w:val="false"/>
+          <w:sz w:val="24"/>
+          <w:szCs w:val="24"/>
+          <w:u w:val="none"/>
+          <w:lang w:val="en-US"/>
+        </w:rPr>
+        <w:t>Taxi Driver</w:t>
+      </w:r>
+    </w:p>
+    <w:p>
+      <w:pPr>
+        <w:pStyle w:val="Normal"/>
+        <w:rPr>
           <w:lang w:val="en-US"/>
         </w:rPr>
       </w:pPr>
@@ -6055,52 +6311,2567 @@
       <w:pPr>
         <w:pStyle w:val="Normal"/>
         <w:rPr>
-          <w:lang w:val="en-US"/>
-        </w:rPr>
-      </w:pPr>
-      <w:r>
-        <w:rPr>
-          <w:lang w:val="en-US"/>
-        </w:rPr>
-      </w:r>
-    </w:p>
-    <w:p>
-      <w:pPr>
-        <w:pStyle w:val="Normal"/>
-        <w:rPr>
-          <w:lang w:val="en-US"/>
-        </w:rPr>
-      </w:pPr>
-      <w:r>
-        <w:rPr>
-          <w:lang w:val="en-US"/>
-        </w:rPr>
-      </w:r>
-    </w:p>
-    <w:p>
-      <w:pPr>
-        <w:pStyle w:val="Normal"/>
-        <w:rPr>
-          <w:lang w:val="en-US"/>
-        </w:rPr>
-      </w:pPr>
-      <w:r>
-        <w:rPr>
-          <w:lang w:val="en-US"/>
-        </w:rPr>
-      </w:r>
-    </w:p>
-    <w:p>
-      <w:pPr>
-        <w:pStyle w:val="Normal"/>
-        <w:rPr>
-          <w:lang w:val="en-US"/>
-        </w:rPr>
-      </w:pPr>
-      <w:r>
-        <w:rPr>
-          <w:lang w:val="en-US"/>
-        </w:rPr>
+          <w:b/>
+          <w:bCs/>
+          <w:i/>
+          <w:iCs/>
+          <w:sz w:val="32"/>
+          <w:szCs w:val="32"/>
+          <w:u w:val="single"/>
+          <w:lang w:val="en-US"/>
+        </w:rPr>
+      </w:pPr>
+      <w:r>
+        <w:rPr>
+          <w:b/>
+          <w:bCs/>
+          <w:i/>
+          <w:iCs/>
+          <w:sz w:val="32"/>
+          <w:szCs w:val="32"/>
+          <w:u w:val="single"/>
+          <w:lang w:val="en-US"/>
+        </w:rPr>
+        <w:t>Administrator</w:t>
+      </w:r>
+    </w:p>
+    <w:p>
+      <w:pPr>
+        <w:pStyle w:val="Normal"/>
+        <w:rPr>
+          <w:lang w:val="en-US"/>
+        </w:rPr>
+      </w:pPr>
+      <w:r>
+        <w:rPr>
+          <w:lang w:val="en-US"/>
+        </w:rPr>
+      </w:r>
+    </w:p>
+    <w:p>
+      <w:pPr>
+        <w:pStyle w:val="Normal"/>
+        <w:rPr>
+          <w:lang w:val="en-US"/>
+        </w:rPr>
+      </w:pPr>
+      <w:r>
+        <w:rPr>
+          <w:lang w:val="en-US"/>
+        </w:rPr>
+      </w:r>
+    </w:p>
+    <w:p>
+      <w:pPr>
+        <w:pStyle w:val="Normal"/>
+        <w:rPr>
+          <w:b w:val="false"/>
+          <w:bCs w:val="false"/>
+          <w:i w:val="false"/>
+          <w:iCs w:val="false"/>
+          <w:sz w:val="24"/>
+          <w:szCs w:val="24"/>
+          <w:u w:val="none"/>
+        </w:rPr>
+      </w:pPr>
+      <w:r>
+        <w:rPr>
+          <w:b w:val="false"/>
+          <w:bCs w:val="false"/>
+          <w:i w:val="false"/>
+          <w:iCs w:val="false"/>
+          <w:sz w:val="24"/>
+          <w:szCs w:val="24"/>
+          <w:u w:val="none"/>
+        </w:rPr>
+        <w:t>1. Logout</w:t>
+      </w:r>
+    </w:p>
+    <w:p>
+      <w:pPr>
+        <w:pStyle w:val="Normal"/>
+        <w:rPr>
+          <w:b w:val="false"/>
+          <w:bCs w:val="false"/>
+          <w:i w:val="false"/>
+          <w:iCs w:val="false"/>
+          <w:sz w:val="24"/>
+          <w:szCs w:val="24"/>
+          <w:u w:val="none"/>
+        </w:rPr>
+      </w:pPr>
+      <w:r>
+        <w:rPr>
+          <w:b w:val="false"/>
+          <w:bCs w:val="false"/>
+          <w:i w:val="false"/>
+          <w:iCs w:val="false"/>
+          <w:sz w:val="24"/>
+          <w:szCs w:val="24"/>
+          <w:u w:val="none"/>
+        </w:rPr>
+      </w:r>
+    </w:p>
+    <w:p>
+      <w:pPr>
+        <w:pStyle w:val="Normal"/>
+        <w:rPr>
+          <w:b w:val="false"/>
+          <w:bCs w:val="false"/>
+          <w:i w:val="false"/>
+          <w:iCs w:val="false"/>
+          <w:sz w:val="24"/>
+          <w:szCs w:val="24"/>
+          <w:u w:val="none"/>
+          <w:lang w:val="en-US"/>
+        </w:rPr>
+      </w:pPr>
+      <w:r>
+        <w:rPr>
+          <w:b w:val="false"/>
+          <w:bCs w:val="false"/>
+          <w:i w:val="false"/>
+          <w:iCs w:val="false"/>
+          <w:sz w:val="24"/>
+          <w:szCs w:val="24"/>
+          <w:u w:val="none"/>
+          <w:lang w:val="en-US"/>
+        </w:rPr>
+        <w:tab/>
+        <w:t>Description:</w:t>
+      </w:r>
+    </w:p>
+    <w:p>
+      <w:pPr>
+        <w:pStyle w:val="Normal"/>
+        <w:rPr>
+          <w:b w:val="false"/>
+          <w:bCs w:val="false"/>
+          <w:i w:val="false"/>
+          <w:iCs w:val="false"/>
+          <w:sz w:val="24"/>
+          <w:szCs w:val="24"/>
+          <w:u w:val="none"/>
+          <w:lang w:val="en-US"/>
+        </w:rPr>
+      </w:pPr>
+      <w:r>
+        <w:rPr>
+          <w:b w:val="false"/>
+          <w:bCs w:val="false"/>
+          <w:i w:val="false"/>
+          <w:iCs w:val="false"/>
+          <w:sz w:val="24"/>
+          <w:szCs w:val="24"/>
+          <w:u w:val="none"/>
+          <w:lang w:val="en-US"/>
+        </w:rPr>
+        <w:tab/>
+        <w:t xml:space="preserve">This functionality allows the </w:t>
+      </w:r>
+      <w:r>
+        <w:rPr>
+          <w:b w:val="false"/>
+          <w:bCs w:val="false"/>
+          <w:i w:val="false"/>
+          <w:iCs w:val="false"/>
+          <w:sz w:val="24"/>
+          <w:szCs w:val="24"/>
+          <w:u w:val="none"/>
+          <w:lang w:val="en-US"/>
+        </w:rPr>
+        <w:t xml:space="preserve">Administrator </w:t>
+      </w:r>
+      <w:r>
+        <w:rPr>
+          <w:b w:val="false"/>
+          <w:bCs w:val="false"/>
+          <w:i w:val="false"/>
+          <w:iCs w:val="false"/>
+          <w:sz w:val="24"/>
+          <w:szCs w:val="24"/>
+          <w:u w:val="none"/>
+          <w:lang w:val="en-US"/>
+        </w:rPr>
+        <w:t xml:space="preserve">to close the current session on the site and brings </w:t>
+        <w:tab/>
+        <w:t>him/her back to Guest level.</w:t>
+      </w:r>
+    </w:p>
+    <w:p>
+      <w:pPr>
+        <w:pStyle w:val="Normal"/>
+        <w:rPr>
+          <w:b w:val="false"/>
+          <w:bCs w:val="false"/>
+          <w:i w:val="false"/>
+          <w:iCs w:val="false"/>
+          <w:sz w:val="24"/>
+          <w:szCs w:val="24"/>
+          <w:u w:val="none"/>
+          <w:lang w:val="en-US"/>
+        </w:rPr>
+      </w:pPr>
+      <w:r>
+        <w:rPr>
+          <w:b w:val="false"/>
+          <w:bCs w:val="false"/>
+          <w:i w:val="false"/>
+          <w:iCs w:val="false"/>
+          <w:sz w:val="24"/>
+          <w:szCs w:val="24"/>
+          <w:u w:val="none"/>
+          <w:lang w:val="en-US"/>
+        </w:rPr>
+      </w:r>
+    </w:p>
+    <w:p>
+      <w:pPr>
+        <w:pStyle w:val="Normal"/>
+        <w:rPr>
+          <w:b w:val="false"/>
+          <w:bCs w:val="false"/>
+          <w:i w:val="false"/>
+          <w:iCs w:val="false"/>
+          <w:sz w:val="24"/>
+          <w:szCs w:val="24"/>
+          <w:u w:val="none"/>
+          <w:lang w:val="en-US"/>
+        </w:rPr>
+      </w:pPr>
+      <w:r>
+        <w:rPr>
+          <w:b w:val="false"/>
+          <w:bCs w:val="false"/>
+          <w:i w:val="false"/>
+          <w:iCs w:val="false"/>
+          <w:sz w:val="24"/>
+          <w:szCs w:val="24"/>
+          <w:u w:val="none"/>
+          <w:lang w:val="en-US"/>
+        </w:rPr>
+        <w:tab/>
+        <w:t>Actors:</w:t>
+      </w:r>
+    </w:p>
+    <w:p>
+      <w:pPr>
+        <w:pStyle w:val="Normal"/>
+        <w:rPr>
+          <w:b w:val="false"/>
+          <w:bCs w:val="false"/>
+          <w:i w:val="false"/>
+          <w:iCs w:val="false"/>
+          <w:sz w:val="24"/>
+          <w:szCs w:val="24"/>
+          <w:u w:val="none"/>
+          <w:lang w:val="en-US"/>
+        </w:rPr>
+      </w:pPr>
+      <w:r>
+        <w:rPr>
+          <w:b w:val="false"/>
+          <w:bCs w:val="false"/>
+          <w:i w:val="false"/>
+          <w:iCs w:val="false"/>
+          <w:sz w:val="24"/>
+          <w:szCs w:val="24"/>
+          <w:u w:val="none"/>
+          <w:lang w:val="en-US"/>
+        </w:rPr>
+        <w:tab/>
+      </w:r>
+      <w:r>
+        <w:rPr>
+          <w:b w:val="false"/>
+          <w:bCs w:val="false"/>
+          <w:i w:val="false"/>
+          <w:iCs w:val="false"/>
+          <w:sz w:val="24"/>
+          <w:szCs w:val="24"/>
+          <w:u w:val="none"/>
+          <w:lang w:val="en-US"/>
+        </w:rPr>
+        <w:t>Administrator</w:t>
+      </w:r>
+    </w:p>
+    <w:p>
+      <w:pPr>
+        <w:pStyle w:val="Normal"/>
+        <w:rPr>
+          <w:b w:val="false"/>
+          <w:bCs w:val="false"/>
+          <w:i w:val="false"/>
+          <w:iCs w:val="false"/>
+          <w:sz w:val="24"/>
+          <w:szCs w:val="24"/>
+          <w:u w:val="none"/>
+          <w:lang w:val="en-US"/>
+        </w:rPr>
+      </w:pPr>
+      <w:r>
+        <w:rPr>
+          <w:b w:val="false"/>
+          <w:bCs w:val="false"/>
+          <w:i w:val="false"/>
+          <w:iCs w:val="false"/>
+          <w:sz w:val="24"/>
+          <w:szCs w:val="24"/>
+          <w:u w:val="none"/>
+          <w:lang w:val="en-US"/>
+        </w:rPr>
+      </w:r>
+    </w:p>
+    <w:p>
+      <w:pPr>
+        <w:pStyle w:val="Normal"/>
+        <w:rPr>
+          <w:b w:val="false"/>
+          <w:bCs w:val="false"/>
+          <w:i w:val="false"/>
+          <w:iCs w:val="false"/>
+          <w:sz w:val="24"/>
+          <w:szCs w:val="24"/>
+          <w:u w:val="none"/>
+          <w:lang w:val="en-US"/>
+        </w:rPr>
+      </w:pPr>
+      <w:r>
+        <w:rPr>
+          <w:b w:val="false"/>
+          <w:bCs w:val="false"/>
+          <w:i w:val="false"/>
+          <w:iCs w:val="false"/>
+          <w:sz w:val="24"/>
+          <w:szCs w:val="24"/>
+          <w:u w:val="none"/>
+          <w:lang w:val="en-US"/>
+        </w:rPr>
+        <w:tab/>
+        <w:t>Input Condit</w:t>
+      </w:r>
+      <w:r>
+        <w:rPr>
+          <w:b w:val="false"/>
+          <w:bCs w:val="false"/>
+          <w:i w:val="false"/>
+          <w:iCs w:val="false"/>
+          <w:sz w:val="24"/>
+          <w:szCs w:val="24"/>
+          <w:u w:val="none"/>
+          <w:lang w:val="en-US"/>
+        </w:rPr>
+        <w:t>i</w:t>
+      </w:r>
+      <w:r>
+        <w:rPr>
+          <w:b w:val="false"/>
+          <w:bCs w:val="false"/>
+          <w:i w:val="false"/>
+          <w:iCs w:val="false"/>
+          <w:sz w:val="24"/>
+          <w:szCs w:val="24"/>
+          <w:u w:val="none"/>
+          <w:lang w:val="en-US"/>
+        </w:rPr>
+        <w:t>ons:</w:t>
+      </w:r>
+    </w:p>
+    <w:p>
+      <w:pPr>
+        <w:pStyle w:val="Normal"/>
+        <w:rPr>
+          <w:b w:val="false"/>
+          <w:bCs w:val="false"/>
+          <w:i w:val="false"/>
+          <w:iCs w:val="false"/>
+          <w:sz w:val="24"/>
+          <w:szCs w:val="24"/>
+          <w:u w:val="none"/>
+          <w:lang w:val="en-US"/>
+        </w:rPr>
+      </w:pPr>
+      <w:r>
+        <w:rPr>
+          <w:b w:val="false"/>
+          <w:bCs w:val="false"/>
+          <w:i w:val="false"/>
+          <w:iCs w:val="false"/>
+          <w:sz w:val="24"/>
+          <w:szCs w:val="24"/>
+          <w:u w:val="none"/>
+          <w:lang w:val="en-US"/>
+        </w:rPr>
+        <w:tab/>
+        <w:t xml:space="preserve">The </w:t>
+      </w:r>
+      <w:r>
+        <w:rPr>
+          <w:b w:val="false"/>
+          <w:bCs w:val="false"/>
+          <w:i w:val="false"/>
+          <w:iCs w:val="false"/>
+          <w:sz w:val="24"/>
+          <w:szCs w:val="24"/>
+          <w:u w:val="none"/>
+          <w:lang w:val="en-US"/>
+        </w:rPr>
+        <w:t>Administrator</w:t>
+      </w:r>
+      <w:r>
+        <w:rPr>
+          <w:b w:val="false"/>
+          <w:bCs w:val="false"/>
+          <w:i w:val="false"/>
+          <w:iCs w:val="false"/>
+          <w:sz w:val="24"/>
+          <w:szCs w:val="24"/>
+          <w:u w:val="none"/>
+          <w:lang w:val="en-US"/>
+        </w:rPr>
+        <w:t xml:space="preserve"> must be logged in.</w:t>
+      </w:r>
+    </w:p>
+    <w:p>
+      <w:pPr>
+        <w:pStyle w:val="Normal"/>
+        <w:rPr>
+          <w:b w:val="false"/>
+          <w:bCs w:val="false"/>
+          <w:i w:val="false"/>
+          <w:iCs w:val="false"/>
+          <w:sz w:val="24"/>
+          <w:szCs w:val="24"/>
+          <w:u w:val="none"/>
+          <w:lang w:val="en-US"/>
+        </w:rPr>
+      </w:pPr>
+      <w:r>
+        <w:rPr>
+          <w:b w:val="false"/>
+          <w:bCs w:val="false"/>
+          <w:i w:val="false"/>
+          <w:iCs w:val="false"/>
+          <w:sz w:val="24"/>
+          <w:szCs w:val="24"/>
+          <w:u w:val="none"/>
+          <w:lang w:val="en-US"/>
+        </w:rPr>
+      </w:r>
+    </w:p>
+    <w:p>
+      <w:pPr>
+        <w:pStyle w:val="Normal"/>
+        <w:rPr>
+          <w:b w:val="false"/>
+          <w:bCs w:val="false"/>
+          <w:i w:val="false"/>
+          <w:iCs w:val="false"/>
+          <w:sz w:val="24"/>
+          <w:szCs w:val="24"/>
+          <w:u w:val="none"/>
+          <w:lang w:val="en-US"/>
+        </w:rPr>
+      </w:pPr>
+      <w:r>
+        <w:rPr>
+          <w:b w:val="false"/>
+          <w:bCs w:val="false"/>
+          <w:i w:val="false"/>
+          <w:iCs w:val="false"/>
+          <w:sz w:val="24"/>
+          <w:szCs w:val="24"/>
+          <w:u w:val="none"/>
+          <w:lang w:val="en-US"/>
+        </w:rPr>
+        <w:tab/>
+        <w:t>Output Conditions:</w:t>
+      </w:r>
+    </w:p>
+    <w:p>
+      <w:pPr>
+        <w:pStyle w:val="Normal"/>
+        <w:rPr>
+          <w:b w:val="false"/>
+          <w:bCs w:val="false"/>
+          <w:i w:val="false"/>
+          <w:iCs w:val="false"/>
+          <w:sz w:val="24"/>
+          <w:szCs w:val="24"/>
+          <w:u w:val="none"/>
+          <w:lang w:val="en-US"/>
+        </w:rPr>
+      </w:pPr>
+      <w:r>
+        <w:rPr>
+          <w:b w:val="false"/>
+          <w:bCs w:val="false"/>
+          <w:i w:val="false"/>
+          <w:iCs w:val="false"/>
+          <w:sz w:val="24"/>
+          <w:szCs w:val="24"/>
+          <w:u w:val="none"/>
+          <w:lang w:val="en-US"/>
+        </w:rPr>
+        <w:tab/>
+        <w:t xml:space="preserve">The </w:t>
+      </w:r>
+      <w:r>
+        <w:rPr>
+          <w:b w:val="false"/>
+          <w:bCs w:val="false"/>
+          <w:i w:val="false"/>
+          <w:iCs w:val="false"/>
+          <w:sz w:val="24"/>
+          <w:szCs w:val="24"/>
+          <w:u w:val="none"/>
+          <w:lang w:val="en-US"/>
+        </w:rPr>
+        <w:t>Administrator</w:t>
+      </w:r>
+      <w:r>
+        <w:rPr>
+          <w:b w:val="false"/>
+          <w:bCs w:val="false"/>
+          <w:i w:val="false"/>
+          <w:iCs w:val="false"/>
+          <w:sz w:val="24"/>
+          <w:szCs w:val="24"/>
+          <w:u w:val="none"/>
+          <w:lang w:val="en-US"/>
+        </w:rPr>
+        <w:t xml:space="preserve"> closes the current session, loses his/her privileges and becomes a Guest.</w:t>
+      </w:r>
+    </w:p>
+    <w:p>
+      <w:pPr>
+        <w:pStyle w:val="Normal"/>
+        <w:rPr>
+          <w:b w:val="false"/>
+          <w:bCs w:val="false"/>
+          <w:i w:val="false"/>
+          <w:iCs w:val="false"/>
+          <w:sz w:val="24"/>
+          <w:szCs w:val="24"/>
+          <w:u w:val="none"/>
+          <w:lang w:val="en-US"/>
+        </w:rPr>
+      </w:pPr>
+      <w:r>
+        <w:rPr>
+          <w:b w:val="false"/>
+          <w:bCs w:val="false"/>
+          <w:i w:val="false"/>
+          <w:iCs w:val="false"/>
+          <w:sz w:val="24"/>
+          <w:szCs w:val="24"/>
+          <w:u w:val="none"/>
+          <w:lang w:val="en-US"/>
+        </w:rPr>
+      </w:r>
+    </w:p>
+    <w:p>
+      <w:pPr>
+        <w:pStyle w:val="Normal"/>
+        <w:rPr>
+          <w:b w:val="false"/>
+          <w:bCs w:val="false"/>
+          <w:i w:val="false"/>
+          <w:iCs w:val="false"/>
+          <w:sz w:val="24"/>
+          <w:szCs w:val="24"/>
+          <w:u w:val="none"/>
+          <w:lang w:val="en-US"/>
+        </w:rPr>
+      </w:pPr>
+      <w:r>
+        <w:rPr>
+          <w:b w:val="false"/>
+          <w:bCs w:val="false"/>
+          <w:i w:val="false"/>
+          <w:iCs w:val="false"/>
+          <w:sz w:val="24"/>
+          <w:szCs w:val="24"/>
+          <w:u w:val="none"/>
+          <w:lang w:val="en-US"/>
+        </w:rPr>
+        <w:tab/>
+        <w:t>Event Flow:</w:t>
+      </w:r>
+    </w:p>
+    <w:p>
+      <w:pPr>
+        <w:pStyle w:val="Normal"/>
+        <w:numPr>
+          <w:ilvl w:val="0"/>
+          <w:numId w:val="9"/>
+        </w:numPr>
+        <w:rPr>
+          <w:b w:val="false"/>
+          <w:bCs w:val="false"/>
+          <w:i w:val="false"/>
+          <w:iCs w:val="false"/>
+          <w:sz w:val="24"/>
+          <w:szCs w:val="24"/>
+          <w:u w:val="none"/>
+          <w:lang w:val="en-US"/>
+        </w:rPr>
+      </w:pPr>
+      <w:r>
+        <w:rPr>
+          <w:b w:val="false"/>
+          <w:bCs w:val="false"/>
+          <w:i w:val="false"/>
+          <w:iCs w:val="false"/>
+          <w:sz w:val="24"/>
+          <w:szCs w:val="24"/>
+          <w:u w:val="none"/>
+          <w:lang w:val="en-US"/>
+        </w:rPr>
+        <w:t>Administrator</w:t>
+      </w:r>
+      <w:r>
+        <w:rPr>
+          <w:b w:val="false"/>
+          <w:bCs w:val="false"/>
+          <w:i w:val="false"/>
+          <w:iCs w:val="false"/>
+          <w:sz w:val="24"/>
+          <w:szCs w:val="24"/>
+          <w:u w:val="none"/>
+          <w:lang w:val="en-US"/>
+        </w:rPr>
+        <w:t xml:space="preserve"> clicks on the “Logout” button in the page.</w:t>
+      </w:r>
+    </w:p>
+    <w:p>
+      <w:pPr>
+        <w:pStyle w:val="Normal"/>
+        <w:numPr>
+          <w:ilvl w:val="0"/>
+          <w:numId w:val="9"/>
+        </w:numPr>
+        <w:rPr>
+          <w:b w:val="false"/>
+          <w:bCs w:val="false"/>
+          <w:i w:val="false"/>
+          <w:iCs w:val="false"/>
+          <w:sz w:val="24"/>
+          <w:szCs w:val="24"/>
+          <w:u w:val="none"/>
+          <w:lang w:val="en-US"/>
+        </w:rPr>
+      </w:pPr>
+      <w:r>
+        <w:rPr>
+          <w:b w:val="false"/>
+          <w:bCs w:val="false"/>
+          <w:i w:val="false"/>
+          <w:iCs w:val="false"/>
+          <w:sz w:val="24"/>
+          <w:szCs w:val="24"/>
+          <w:u w:val="none"/>
+          <w:lang w:val="en-US"/>
+        </w:rPr>
+        <w:t xml:space="preserve">The system close the session, and brings the </w:t>
+      </w:r>
+      <w:r>
+        <w:rPr>
+          <w:b w:val="false"/>
+          <w:bCs w:val="false"/>
+          <w:i w:val="false"/>
+          <w:iCs w:val="false"/>
+          <w:sz w:val="24"/>
+          <w:szCs w:val="24"/>
+          <w:u w:val="none"/>
+          <w:lang w:val="en-US"/>
+        </w:rPr>
+        <w:t>Administrator</w:t>
+      </w:r>
+      <w:r>
+        <w:rPr>
+          <w:b w:val="false"/>
+          <w:bCs w:val="false"/>
+          <w:i w:val="false"/>
+          <w:iCs w:val="false"/>
+          <w:sz w:val="24"/>
+          <w:szCs w:val="24"/>
+          <w:u w:val="none"/>
+          <w:lang w:val="en-US"/>
+        </w:rPr>
+        <w:t xml:space="preserve"> back to home page, as a Guest.</w:t>
+      </w:r>
+    </w:p>
+    <w:p>
+      <w:pPr>
+        <w:pStyle w:val="Normal"/>
+        <w:rPr>
+          <w:b w:val="false"/>
+          <w:bCs w:val="false"/>
+          <w:i w:val="false"/>
+          <w:iCs w:val="false"/>
+          <w:sz w:val="24"/>
+          <w:szCs w:val="24"/>
+          <w:u w:val="none"/>
+          <w:lang w:val="en-US"/>
+        </w:rPr>
+      </w:pPr>
+      <w:r>
+        <w:rPr>
+          <w:b w:val="false"/>
+          <w:bCs w:val="false"/>
+          <w:i w:val="false"/>
+          <w:iCs w:val="false"/>
+          <w:sz w:val="24"/>
+          <w:szCs w:val="24"/>
+          <w:u w:val="none"/>
+          <w:lang w:val="en-US"/>
+        </w:rPr>
+      </w:r>
+    </w:p>
+    <w:p>
+      <w:pPr>
+        <w:pStyle w:val="Normal"/>
+        <w:rPr>
+          <w:b w:val="false"/>
+          <w:bCs w:val="false"/>
+          <w:i w:val="false"/>
+          <w:iCs w:val="false"/>
+          <w:sz w:val="24"/>
+          <w:szCs w:val="24"/>
+          <w:u w:val="none"/>
+          <w:lang w:val="en-US"/>
+        </w:rPr>
+      </w:pPr>
+      <w:r>
+        <w:rPr>
+          <w:b w:val="false"/>
+          <w:bCs w:val="false"/>
+          <w:i w:val="false"/>
+          <w:iCs w:val="false"/>
+          <w:sz w:val="24"/>
+          <w:szCs w:val="24"/>
+          <w:u w:val="none"/>
+          <w:lang w:val="en-US"/>
+        </w:rPr>
+        <w:tab/>
+        <w:t>Exceptions:</w:t>
+      </w:r>
+    </w:p>
+    <w:p>
+      <w:pPr>
+        <w:pStyle w:val="Normal"/>
+        <w:rPr>
+          <w:b w:val="false"/>
+          <w:bCs w:val="false"/>
+          <w:i w:val="false"/>
+          <w:iCs w:val="false"/>
+          <w:sz w:val="24"/>
+          <w:szCs w:val="24"/>
+          <w:u w:val="none"/>
+          <w:lang w:val="en-US"/>
+        </w:rPr>
+      </w:pPr>
+      <w:r>
+        <w:rPr>
+          <w:b w:val="false"/>
+          <w:bCs w:val="false"/>
+          <w:i w:val="false"/>
+          <w:iCs w:val="false"/>
+          <w:sz w:val="24"/>
+          <w:szCs w:val="24"/>
+          <w:u w:val="none"/>
+          <w:lang w:val="en-US"/>
+        </w:rPr>
+        <w:tab/>
+      </w:r>
+      <w:r>
+        <w:rPr>
+          <w:b w:val="false"/>
+          <w:bCs w:val="false"/>
+          <w:i w:val="false"/>
+          <w:iCs w:val="false"/>
+          <w:sz w:val="24"/>
+          <w:szCs w:val="24"/>
+          <w:u w:val="none"/>
+          <w:lang w:val="en-US"/>
+        </w:rPr>
+        <w:t>There are no possible exceptions.</w:t>
+      </w:r>
+    </w:p>
+    <w:p>
+      <w:pPr>
+        <w:pStyle w:val="Normal"/>
+        <w:rPr>
+          <w:b w:val="false"/>
+          <w:bCs w:val="false"/>
+          <w:i w:val="false"/>
+          <w:iCs w:val="false"/>
+          <w:sz w:val="24"/>
+          <w:szCs w:val="24"/>
+          <w:u w:val="none"/>
+          <w:lang w:val="en-US"/>
+        </w:rPr>
+      </w:pPr>
+      <w:r>
+        <w:rPr>
+          <w:b w:val="false"/>
+          <w:bCs w:val="false"/>
+          <w:i w:val="false"/>
+          <w:iCs w:val="false"/>
+          <w:sz w:val="24"/>
+          <w:szCs w:val="24"/>
+          <w:u w:val="none"/>
+          <w:lang w:val="en-US"/>
+        </w:rPr>
+      </w:r>
+    </w:p>
+    <w:p>
+      <w:pPr>
+        <w:pStyle w:val="Normal"/>
+        <w:rPr>
+          <w:b w:val="false"/>
+          <w:bCs w:val="false"/>
+          <w:i w:val="false"/>
+          <w:iCs w:val="false"/>
+          <w:sz w:val="24"/>
+          <w:szCs w:val="24"/>
+          <w:u w:val="none"/>
+          <w:lang w:val="en-US"/>
+        </w:rPr>
+      </w:pPr>
+      <w:r>
+        <w:rPr>
+          <w:b w:val="false"/>
+          <w:bCs w:val="false"/>
+          <w:i w:val="false"/>
+          <w:iCs w:val="false"/>
+          <w:sz w:val="24"/>
+          <w:szCs w:val="24"/>
+          <w:u w:val="none"/>
+          <w:lang w:val="en-US"/>
+        </w:rPr>
+        <w:t>2. Remove Users</w:t>
+      </w:r>
+    </w:p>
+    <w:p>
+      <w:pPr>
+        <w:pStyle w:val="Normal"/>
+        <w:rPr>
+          <w:b w:val="false"/>
+          <w:bCs w:val="false"/>
+          <w:i w:val="false"/>
+          <w:iCs w:val="false"/>
+          <w:sz w:val="24"/>
+          <w:szCs w:val="24"/>
+          <w:u w:val="none"/>
+          <w:lang w:val="en-US"/>
+        </w:rPr>
+      </w:pPr>
+      <w:r>
+        <w:rPr>
+          <w:b w:val="false"/>
+          <w:bCs w:val="false"/>
+          <w:i w:val="false"/>
+          <w:iCs w:val="false"/>
+          <w:sz w:val="24"/>
+          <w:szCs w:val="24"/>
+          <w:u w:val="none"/>
+          <w:lang w:val="en-US"/>
+        </w:rPr>
+      </w:r>
+    </w:p>
+    <w:p>
+      <w:pPr>
+        <w:pStyle w:val="Normal"/>
+        <w:rPr>
+          <w:b w:val="false"/>
+          <w:bCs w:val="false"/>
+          <w:i w:val="false"/>
+          <w:iCs w:val="false"/>
+          <w:sz w:val="24"/>
+          <w:szCs w:val="24"/>
+          <w:u w:val="none"/>
+          <w:lang w:val="en-US"/>
+        </w:rPr>
+      </w:pPr>
+      <w:r>
+        <w:rPr>
+          <w:b w:val="false"/>
+          <w:bCs w:val="false"/>
+          <w:i w:val="false"/>
+          <w:iCs w:val="false"/>
+          <w:sz w:val="24"/>
+          <w:szCs w:val="24"/>
+          <w:u w:val="none"/>
+          <w:lang w:val="en-US"/>
+        </w:rPr>
+        <w:tab/>
+        <w:t>Description:</w:t>
+      </w:r>
+    </w:p>
+    <w:p>
+      <w:pPr>
+        <w:pStyle w:val="Normal"/>
+        <w:rPr>
+          <w:b w:val="false"/>
+          <w:bCs w:val="false"/>
+          <w:i w:val="false"/>
+          <w:iCs w:val="false"/>
+          <w:sz w:val="24"/>
+          <w:szCs w:val="24"/>
+          <w:u w:val="none"/>
+          <w:lang w:val="en-US"/>
+        </w:rPr>
+      </w:pPr>
+      <w:r>
+        <w:rPr>
+          <w:b w:val="false"/>
+          <w:bCs w:val="false"/>
+          <w:i w:val="false"/>
+          <w:iCs w:val="false"/>
+          <w:sz w:val="24"/>
+          <w:szCs w:val="24"/>
+          <w:u w:val="none"/>
+          <w:lang w:val="en-US"/>
+        </w:rPr>
+        <w:tab/>
+        <w:t xml:space="preserve">The Administrator has the power to see the list of registered users, and remove any of them </w:t>
+        <w:tab/>
+      </w:r>
+    </w:p>
+    <w:p>
+      <w:pPr>
+        <w:pStyle w:val="Normal"/>
+        <w:rPr>
+          <w:b w:val="false"/>
+          <w:bCs w:val="false"/>
+          <w:i w:val="false"/>
+          <w:iCs w:val="false"/>
+          <w:sz w:val="24"/>
+          <w:szCs w:val="24"/>
+          <w:u w:val="none"/>
+          <w:lang w:val="en-US"/>
+        </w:rPr>
+      </w:pPr>
+      <w:r>
+        <w:rPr>
+          <w:b w:val="false"/>
+          <w:bCs w:val="false"/>
+          <w:i w:val="false"/>
+          <w:iCs w:val="false"/>
+          <w:sz w:val="24"/>
+          <w:szCs w:val="24"/>
+          <w:u w:val="none"/>
+          <w:lang w:val="en-US"/>
+        </w:rPr>
+        <w:tab/>
+        <w:t>if necessary.</w:t>
+      </w:r>
+    </w:p>
+    <w:p>
+      <w:pPr>
+        <w:pStyle w:val="Normal"/>
+        <w:rPr>
+          <w:b w:val="false"/>
+          <w:bCs w:val="false"/>
+          <w:i w:val="false"/>
+          <w:iCs w:val="false"/>
+          <w:sz w:val="24"/>
+          <w:szCs w:val="24"/>
+          <w:u w:val="none"/>
+          <w:lang w:val="en-US"/>
+        </w:rPr>
+      </w:pPr>
+      <w:r>
+        <w:rPr>
+          <w:b w:val="false"/>
+          <w:bCs w:val="false"/>
+          <w:i w:val="false"/>
+          <w:iCs w:val="false"/>
+          <w:sz w:val="24"/>
+          <w:szCs w:val="24"/>
+          <w:u w:val="none"/>
+          <w:lang w:val="en-US"/>
+        </w:rPr>
+      </w:r>
+    </w:p>
+    <w:p>
+      <w:pPr>
+        <w:pStyle w:val="Normal"/>
+        <w:rPr>
+          <w:b w:val="false"/>
+          <w:bCs w:val="false"/>
+          <w:i w:val="false"/>
+          <w:iCs w:val="false"/>
+          <w:sz w:val="24"/>
+          <w:szCs w:val="24"/>
+          <w:u w:val="none"/>
+          <w:lang w:val="en-US"/>
+        </w:rPr>
+      </w:pPr>
+      <w:r>
+        <w:rPr>
+          <w:b w:val="false"/>
+          <w:bCs w:val="false"/>
+          <w:i w:val="false"/>
+          <w:iCs w:val="false"/>
+          <w:sz w:val="24"/>
+          <w:szCs w:val="24"/>
+          <w:u w:val="none"/>
+          <w:lang w:val="en-US"/>
+        </w:rPr>
+        <w:tab/>
+        <w:t>Actors:</w:t>
+      </w:r>
+    </w:p>
+    <w:p>
+      <w:pPr>
+        <w:pStyle w:val="Normal"/>
+        <w:rPr>
+          <w:b w:val="false"/>
+          <w:bCs w:val="false"/>
+          <w:i w:val="false"/>
+          <w:iCs w:val="false"/>
+          <w:sz w:val="24"/>
+          <w:szCs w:val="24"/>
+          <w:u w:val="none"/>
+          <w:lang w:val="en-US"/>
+        </w:rPr>
+      </w:pPr>
+      <w:r>
+        <w:rPr>
+          <w:b w:val="false"/>
+          <w:bCs w:val="false"/>
+          <w:i w:val="false"/>
+          <w:iCs w:val="false"/>
+          <w:sz w:val="24"/>
+          <w:szCs w:val="24"/>
+          <w:u w:val="none"/>
+          <w:lang w:val="en-US"/>
+        </w:rPr>
+        <w:tab/>
+        <w:t>Administrator, User (passive presence).</w:t>
+      </w:r>
+    </w:p>
+    <w:p>
+      <w:pPr>
+        <w:pStyle w:val="Normal"/>
+        <w:rPr>
+          <w:b w:val="false"/>
+          <w:bCs w:val="false"/>
+          <w:i w:val="false"/>
+          <w:iCs w:val="false"/>
+          <w:sz w:val="24"/>
+          <w:szCs w:val="24"/>
+          <w:u w:val="none"/>
+          <w:lang w:val="en-US"/>
+        </w:rPr>
+      </w:pPr>
+      <w:r>
+        <w:rPr>
+          <w:b w:val="false"/>
+          <w:bCs w:val="false"/>
+          <w:i w:val="false"/>
+          <w:iCs w:val="false"/>
+          <w:sz w:val="24"/>
+          <w:szCs w:val="24"/>
+          <w:u w:val="none"/>
+          <w:lang w:val="en-US"/>
+        </w:rPr>
+      </w:r>
+    </w:p>
+    <w:p>
+      <w:pPr>
+        <w:pStyle w:val="Normal"/>
+        <w:rPr>
+          <w:b w:val="false"/>
+          <w:bCs w:val="false"/>
+          <w:i w:val="false"/>
+          <w:iCs w:val="false"/>
+          <w:sz w:val="24"/>
+          <w:szCs w:val="24"/>
+          <w:u w:val="none"/>
+          <w:lang w:val="en-US"/>
+        </w:rPr>
+      </w:pPr>
+      <w:r>
+        <w:rPr>
+          <w:b w:val="false"/>
+          <w:bCs w:val="false"/>
+          <w:i w:val="false"/>
+          <w:iCs w:val="false"/>
+          <w:sz w:val="24"/>
+          <w:szCs w:val="24"/>
+          <w:u w:val="none"/>
+          <w:lang w:val="en-US"/>
+        </w:rPr>
+        <w:tab/>
+        <w:t>Input Conditions:</w:t>
+      </w:r>
+    </w:p>
+    <w:p>
+      <w:pPr>
+        <w:pStyle w:val="Normal"/>
+        <w:rPr>
+          <w:b w:val="false"/>
+          <w:bCs w:val="false"/>
+          <w:i w:val="false"/>
+          <w:iCs w:val="false"/>
+          <w:sz w:val="24"/>
+          <w:szCs w:val="24"/>
+          <w:u w:val="none"/>
+          <w:lang w:val="en-US"/>
+        </w:rPr>
+      </w:pPr>
+      <w:r>
+        <w:rPr>
+          <w:b w:val="false"/>
+          <w:bCs w:val="false"/>
+          <w:i w:val="false"/>
+          <w:iCs w:val="false"/>
+          <w:sz w:val="24"/>
+          <w:szCs w:val="24"/>
+          <w:u w:val="none"/>
+          <w:lang w:val="en-US"/>
+        </w:rPr>
+        <w:tab/>
+        <w:t>Ad</w:t>
+      </w:r>
+      <w:r>
+        <w:rPr>
+          <w:b w:val="false"/>
+          <w:bCs w:val="false"/>
+          <w:i w:val="false"/>
+          <w:iCs w:val="false"/>
+          <w:sz w:val="24"/>
+          <w:szCs w:val="24"/>
+          <w:u w:val="none"/>
+          <w:lang w:val="en-US"/>
+        </w:rPr>
+        <w:t>m</w:t>
+      </w:r>
+      <w:r>
+        <w:rPr>
+          <w:b w:val="false"/>
+          <w:bCs w:val="false"/>
+          <w:i w:val="false"/>
+          <w:iCs w:val="false"/>
+          <w:sz w:val="24"/>
+          <w:szCs w:val="24"/>
+          <w:u w:val="none"/>
+          <w:lang w:val="en-US"/>
+        </w:rPr>
+        <w:t>inistrator has to be logged in, User has to be registered.</w:t>
+      </w:r>
+    </w:p>
+    <w:p>
+      <w:pPr>
+        <w:pStyle w:val="Normal"/>
+        <w:rPr>
+          <w:b w:val="false"/>
+          <w:bCs w:val="false"/>
+          <w:i w:val="false"/>
+          <w:iCs w:val="false"/>
+          <w:sz w:val="24"/>
+          <w:szCs w:val="24"/>
+          <w:u w:val="none"/>
+          <w:lang w:val="en-US"/>
+        </w:rPr>
+      </w:pPr>
+      <w:r>
+        <w:rPr>
+          <w:b w:val="false"/>
+          <w:bCs w:val="false"/>
+          <w:i w:val="false"/>
+          <w:iCs w:val="false"/>
+          <w:sz w:val="24"/>
+          <w:szCs w:val="24"/>
+          <w:u w:val="none"/>
+          <w:lang w:val="en-US"/>
+        </w:rPr>
+      </w:r>
+    </w:p>
+    <w:p>
+      <w:pPr>
+        <w:pStyle w:val="Normal"/>
+        <w:rPr>
+          <w:b w:val="false"/>
+          <w:bCs w:val="false"/>
+          <w:i w:val="false"/>
+          <w:iCs w:val="false"/>
+          <w:sz w:val="24"/>
+          <w:szCs w:val="24"/>
+          <w:u w:val="none"/>
+          <w:lang w:val="en-US"/>
+        </w:rPr>
+      </w:pPr>
+      <w:r>
+        <w:rPr>
+          <w:b w:val="false"/>
+          <w:bCs w:val="false"/>
+          <w:i w:val="false"/>
+          <w:iCs w:val="false"/>
+          <w:sz w:val="24"/>
+          <w:szCs w:val="24"/>
+          <w:u w:val="none"/>
+          <w:lang w:val="en-US"/>
+        </w:rPr>
+        <w:tab/>
+        <w:t>Output Conditions:</w:t>
+      </w:r>
+    </w:p>
+    <w:p>
+      <w:pPr>
+        <w:pStyle w:val="Normal"/>
+        <w:rPr>
+          <w:b w:val="false"/>
+          <w:bCs w:val="false"/>
+          <w:i w:val="false"/>
+          <w:iCs w:val="false"/>
+          <w:sz w:val="24"/>
+          <w:szCs w:val="24"/>
+          <w:u w:val="none"/>
+          <w:lang w:val="en-US"/>
+        </w:rPr>
+      </w:pPr>
+      <w:r>
+        <w:rPr>
+          <w:b w:val="false"/>
+          <w:bCs w:val="false"/>
+          <w:i w:val="false"/>
+          <w:iCs w:val="false"/>
+          <w:sz w:val="24"/>
+          <w:szCs w:val="24"/>
+          <w:u w:val="none"/>
+          <w:lang w:val="en-US"/>
+        </w:rPr>
+        <w:tab/>
+        <w:t>The selected User will be removed from the system.</w:t>
+      </w:r>
+    </w:p>
+    <w:p>
+      <w:pPr>
+        <w:pStyle w:val="Normal"/>
+        <w:rPr>
+          <w:b w:val="false"/>
+          <w:bCs w:val="false"/>
+          <w:i w:val="false"/>
+          <w:iCs w:val="false"/>
+          <w:sz w:val="24"/>
+          <w:szCs w:val="24"/>
+          <w:u w:val="none"/>
+          <w:lang w:val="en-US"/>
+        </w:rPr>
+      </w:pPr>
+      <w:r>
+        <w:rPr>
+          <w:b w:val="false"/>
+          <w:bCs w:val="false"/>
+          <w:i w:val="false"/>
+          <w:iCs w:val="false"/>
+          <w:sz w:val="24"/>
+          <w:szCs w:val="24"/>
+          <w:u w:val="none"/>
+          <w:lang w:val="en-US"/>
+        </w:rPr>
+        <w:tab/>
+        <w:t>His data, however, will remain saved in the database.</w:t>
+      </w:r>
+    </w:p>
+    <w:p>
+      <w:pPr>
+        <w:pStyle w:val="Normal"/>
+        <w:rPr>
+          <w:b w:val="false"/>
+          <w:bCs w:val="false"/>
+          <w:i w:val="false"/>
+          <w:iCs w:val="false"/>
+          <w:sz w:val="24"/>
+          <w:szCs w:val="24"/>
+          <w:u w:val="none"/>
+          <w:lang w:val="en-US"/>
+        </w:rPr>
+      </w:pPr>
+      <w:r>
+        <w:rPr>
+          <w:b w:val="false"/>
+          <w:bCs w:val="false"/>
+          <w:i w:val="false"/>
+          <w:iCs w:val="false"/>
+          <w:sz w:val="24"/>
+          <w:szCs w:val="24"/>
+          <w:u w:val="none"/>
+          <w:lang w:val="en-US"/>
+        </w:rPr>
+      </w:r>
+    </w:p>
+    <w:p>
+      <w:pPr>
+        <w:pStyle w:val="Normal"/>
+        <w:rPr>
+          <w:b w:val="false"/>
+          <w:bCs w:val="false"/>
+          <w:i w:val="false"/>
+          <w:iCs w:val="false"/>
+          <w:sz w:val="24"/>
+          <w:szCs w:val="24"/>
+          <w:u w:val="none"/>
+          <w:lang w:val="en-US"/>
+        </w:rPr>
+      </w:pPr>
+      <w:r>
+        <w:rPr>
+          <w:b w:val="false"/>
+          <w:bCs w:val="false"/>
+          <w:i w:val="false"/>
+          <w:iCs w:val="false"/>
+          <w:sz w:val="24"/>
+          <w:szCs w:val="24"/>
+          <w:u w:val="none"/>
+          <w:lang w:val="en-US"/>
+        </w:rPr>
+        <w:tab/>
+        <w:t>Events Flow:</w:t>
+      </w:r>
+    </w:p>
+    <w:p>
+      <w:pPr>
+        <w:pStyle w:val="Normal"/>
+        <w:numPr>
+          <w:ilvl w:val="0"/>
+          <w:numId w:val="14"/>
+        </w:numPr>
+        <w:rPr>
+          <w:b w:val="false"/>
+          <w:bCs w:val="false"/>
+          <w:i w:val="false"/>
+          <w:iCs w:val="false"/>
+          <w:sz w:val="24"/>
+          <w:szCs w:val="24"/>
+          <w:u w:val="none"/>
+          <w:lang w:val="en-US"/>
+        </w:rPr>
+      </w:pPr>
+      <w:r>
+        <w:rPr>
+          <w:b w:val="false"/>
+          <w:bCs w:val="false"/>
+          <w:i w:val="false"/>
+          <w:iCs w:val="false"/>
+          <w:sz w:val="24"/>
+          <w:szCs w:val="24"/>
+          <w:u w:val="none"/>
+          <w:lang w:val="en-US"/>
+        </w:rPr>
+        <w:t>Administrator clicks on the “users management” button to access the dedicated page;</w:t>
+      </w:r>
+    </w:p>
+    <w:p>
+      <w:pPr>
+        <w:pStyle w:val="Normal"/>
+        <w:numPr>
+          <w:ilvl w:val="0"/>
+          <w:numId w:val="14"/>
+        </w:numPr>
+        <w:rPr>
+          <w:b w:val="false"/>
+          <w:bCs w:val="false"/>
+          <w:i w:val="false"/>
+          <w:iCs w:val="false"/>
+          <w:sz w:val="24"/>
+          <w:szCs w:val="24"/>
+          <w:u w:val="none"/>
+          <w:lang w:val="en-US"/>
+        </w:rPr>
+      </w:pPr>
+      <w:r>
+        <w:rPr>
+          <w:b w:val="false"/>
+          <w:bCs w:val="false"/>
+          <w:i w:val="false"/>
+          <w:iCs w:val="false"/>
+          <w:sz w:val="24"/>
+          <w:szCs w:val="24"/>
+          <w:u w:val="none"/>
+          <w:lang w:val="en-US"/>
+        </w:rPr>
+        <w:t>In the management page he/she can see the list of registered users;</w:t>
+      </w:r>
+    </w:p>
+    <w:p>
+      <w:pPr>
+        <w:pStyle w:val="Normal"/>
+        <w:numPr>
+          <w:ilvl w:val="0"/>
+          <w:numId w:val="14"/>
+        </w:numPr>
+        <w:rPr>
+          <w:b w:val="false"/>
+          <w:bCs w:val="false"/>
+          <w:i w:val="false"/>
+          <w:iCs w:val="false"/>
+          <w:sz w:val="24"/>
+          <w:szCs w:val="24"/>
+          <w:u w:val="none"/>
+          <w:lang w:val="en-US"/>
+        </w:rPr>
+      </w:pPr>
+      <w:r>
+        <w:rPr>
+          <w:b w:val="false"/>
+          <w:bCs w:val="false"/>
+          <w:i w:val="false"/>
+          <w:iCs w:val="false"/>
+          <w:sz w:val="24"/>
+          <w:szCs w:val="24"/>
+          <w:u w:val="none"/>
+          <w:lang w:val="en-US"/>
+        </w:rPr>
+        <w:t xml:space="preserve"> </w:t>
+      </w:r>
+      <w:r>
+        <w:rPr>
+          <w:b w:val="false"/>
+          <w:bCs w:val="false"/>
+          <w:i w:val="false"/>
+          <w:iCs w:val="false"/>
+          <w:sz w:val="24"/>
+          <w:szCs w:val="24"/>
+          <w:u w:val="none"/>
+          <w:lang w:val="en-US"/>
+        </w:rPr>
+        <w:t>Administrator select one of the users by clicking on his/her user name;</w:t>
+      </w:r>
+    </w:p>
+    <w:p>
+      <w:pPr>
+        <w:pStyle w:val="Normal"/>
+        <w:numPr>
+          <w:ilvl w:val="0"/>
+          <w:numId w:val="14"/>
+        </w:numPr>
+        <w:rPr>
+          <w:b w:val="false"/>
+          <w:bCs w:val="false"/>
+          <w:i w:val="false"/>
+          <w:iCs w:val="false"/>
+          <w:sz w:val="24"/>
+          <w:szCs w:val="24"/>
+          <w:u w:val="none"/>
+          <w:lang w:val="en-US"/>
+        </w:rPr>
+      </w:pPr>
+      <w:r>
+        <w:rPr>
+          <w:b w:val="false"/>
+          <w:bCs w:val="false"/>
+          <w:i w:val="false"/>
+          <w:iCs w:val="false"/>
+          <w:sz w:val="24"/>
+          <w:szCs w:val="24"/>
+          <w:u w:val="none"/>
+          <w:lang w:val="en-US"/>
+        </w:rPr>
+        <w:t>By clicking the “delete” button, the Administrator removes the user from the system.</w:t>
+      </w:r>
+    </w:p>
+    <w:p>
+      <w:pPr>
+        <w:pStyle w:val="Normal"/>
+        <w:rPr>
+          <w:b w:val="false"/>
+          <w:bCs w:val="false"/>
+          <w:i w:val="false"/>
+          <w:iCs w:val="false"/>
+          <w:sz w:val="24"/>
+          <w:szCs w:val="24"/>
+          <w:u w:val="none"/>
+          <w:lang w:val="en-US"/>
+        </w:rPr>
+      </w:pPr>
+      <w:r>
+        <w:rPr>
+          <w:b w:val="false"/>
+          <w:bCs w:val="false"/>
+          <w:i w:val="false"/>
+          <w:iCs w:val="false"/>
+          <w:sz w:val="24"/>
+          <w:szCs w:val="24"/>
+          <w:u w:val="none"/>
+          <w:lang w:val="en-US"/>
+        </w:rPr>
+      </w:r>
+    </w:p>
+    <w:p>
+      <w:pPr>
+        <w:pStyle w:val="Normal"/>
+        <w:rPr>
+          <w:b w:val="false"/>
+          <w:bCs w:val="false"/>
+          <w:i w:val="false"/>
+          <w:iCs w:val="false"/>
+          <w:sz w:val="24"/>
+          <w:szCs w:val="24"/>
+          <w:u w:val="none"/>
+          <w:lang w:val="en-US"/>
+        </w:rPr>
+      </w:pPr>
+      <w:r>
+        <w:rPr>
+          <w:b w:val="false"/>
+          <w:bCs w:val="false"/>
+          <w:i w:val="false"/>
+          <w:iCs w:val="false"/>
+          <w:sz w:val="24"/>
+          <w:szCs w:val="24"/>
+          <w:u w:val="none"/>
+          <w:lang w:val="en-US"/>
+        </w:rPr>
+        <w:tab/>
+        <w:t>Exceptions:</w:t>
+      </w:r>
+    </w:p>
+    <w:p>
+      <w:pPr>
+        <w:pStyle w:val="Normal"/>
+        <w:rPr>
+          <w:b w:val="false"/>
+          <w:bCs w:val="false"/>
+          <w:i w:val="false"/>
+          <w:iCs w:val="false"/>
+          <w:sz w:val="24"/>
+          <w:szCs w:val="24"/>
+          <w:u w:val="none"/>
+          <w:lang w:val="en-US"/>
+        </w:rPr>
+      </w:pPr>
+      <w:r>
+        <w:rPr>
+          <w:b w:val="false"/>
+          <w:bCs w:val="false"/>
+          <w:i w:val="false"/>
+          <w:iCs w:val="false"/>
+          <w:sz w:val="24"/>
+          <w:szCs w:val="24"/>
+          <w:u w:val="none"/>
+          <w:lang w:val="en-US"/>
+        </w:rPr>
+        <w:tab/>
+      </w:r>
+    </w:p>
+    <w:p>
+      <w:pPr>
+        <w:pStyle w:val="Normal"/>
+        <w:rPr>
+          <w:b w:val="false"/>
+          <w:bCs w:val="false"/>
+          <w:i w:val="false"/>
+          <w:iCs w:val="false"/>
+          <w:sz w:val="24"/>
+          <w:szCs w:val="24"/>
+          <w:u w:val="none"/>
+          <w:lang w:val="en-US"/>
+        </w:rPr>
+      </w:pPr>
+      <w:r>
+        <w:rPr>
+          <w:b w:val="false"/>
+          <w:bCs w:val="false"/>
+          <w:i w:val="false"/>
+          <w:iCs w:val="false"/>
+          <w:sz w:val="24"/>
+          <w:szCs w:val="24"/>
+          <w:u w:val="none"/>
+          <w:lang w:val="en-US"/>
+        </w:rPr>
+        <w:tab/>
+      </w:r>
+      <w:bookmarkStart w:id="0" w:name="__DdeLink__829_839197689"/>
+      <w:bookmarkEnd w:id="0"/>
+      <w:r>
+        <w:rPr>
+          <w:b w:val="false"/>
+          <w:bCs w:val="false"/>
+          <w:i w:val="false"/>
+          <w:iCs w:val="false"/>
+          <w:sz w:val="24"/>
+          <w:szCs w:val="24"/>
+          <w:u w:val="none"/>
+          <w:lang w:val="en-US"/>
+        </w:rPr>
+        <w:t>There are no possible exceptions.</w:t>
+      </w:r>
+    </w:p>
+    <w:p>
+      <w:pPr>
+        <w:pStyle w:val="Normal"/>
+        <w:rPr>
+          <w:b w:val="false"/>
+          <w:bCs w:val="false"/>
+          <w:i w:val="false"/>
+          <w:iCs w:val="false"/>
+          <w:sz w:val="24"/>
+          <w:szCs w:val="24"/>
+          <w:u w:val="none"/>
+          <w:lang w:val="en-US"/>
+        </w:rPr>
+      </w:pPr>
+      <w:r>
+        <w:rPr>
+          <w:b w:val="false"/>
+          <w:bCs w:val="false"/>
+          <w:i w:val="false"/>
+          <w:iCs w:val="false"/>
+          <w:sz w:val="24"/>
+          <w:szCs w:val="24"/>
+          <w:u w:val="none"/>
+          <w:lang w:val="en-US"/>
+        </w:rPr>
+      </w:r>
+    </w:p>
+    <w:p>
+      <w:pPr>
+        <w:pStyle w:val="Normal"/>
+        <w:rPr>
+          <w:b w:val="false"/>
+          <w:bCs w:val="false"/>
+          <w:i w:val="false"/>
+          <w:iCs w:val="false"/>
+          <w:sz w:val="24"/>
+          <w:szCs w:val="24"/>
+          <w:u w:val="none"/>
+          <w:lang w:val="en-US"/>
+        </w:rPr>
+      </w:pPr>
+      <w:r>
+        <w:rPr>
+          <w:b w:val="false"/>
+          <w:bCs w:val="false"/>
+          <w:i w:val="false"/>
+          <w:iCs w:val="false"/>
+          <w:sz w:val="24"/>
+          <w:szCs w:val="24"/>
+          <w:u w:val="none"/>
+          <w:lang w:val="en-US"/>
+        </w:rPr>
+        <w:t>3. Taxi Drivers Management</w:t>
+      </w:r>
+    </w:p>
+    <w:p>
+      <w:pPr>
+        <w:pStyle w:val="Normal"/>
+        <w:rPr>
+          <w:b w:val="false"/>
+          <w:bCs w:val="false"/>
+          <w:i w:val="false"/>
+          <w:iCs w:val="false"/>
+          <w:sz w:val="24"/>
+          <w:szCs w:val="24"/>
+          <w:u w:val="none"/>
+          <w:lang w:val="en-US"/>
+        </w:rPr>
+      </w:pPr>
+      <w:r>
+        <w:rPr>
+          <w:b w:val="false"/>
+          <w:bCs w:val="false"/>
+          <w:i w:val="false"/>
+          <w:iCs w:val="false"/>
+          <w:sz w:val="24"/>
+          <w:szCs w:val="24"/>
+          <w:u w:val="none"/>
+          <w:lang w:val="en-US"/>
+        </w:rPr>
+      </w:r>
+    </w:p>
+    <w:p>
+      <w:pPr>
+        <w:pStyle w:val="Normal"/>
+        <w:rPr>
+          <w:b w:val="false"/>
+          <w:bCs w:val="false"/>
+          <w:i w:val="false"/>
+          <w:iCs w:val="false"/>
+          <w:sz w:val="24"/>
+          <w:szCs w:val="24"/>
+          <w:u w:val="none"/>
+          <w:lang w:val="en-US"/>
+        </w:rPr>
+      </w:pPr>
+      <w:r>
+        <w:rPr>
+          <w:b w:val="false"/>
+          <w:bCs w:val="false"/>
+          <w:i w:val="false"/>
+          <w:iCs w:val="false"/>
+          <w:sz w:val="24"/>
+          <w:szCs w:val="24"/>
+          <w:u w:val="none"/>
+          <w:lang w:val="en-US"/>
+        </w:rPr>
+        <w:tab/>
+        <w:t>Description:</w:t>
+      </w:r>
+    </w:p>
+    <w:p>
+      <w:pPr>
+        <w:pStyle w:val="Normal"/>
+        <w:rPr>
+          <w:b w:val="false"/>
+          <w:bCs w:val="false"/>
+          <w:i w:val="false"/>
+          <w:iCs w:val="false"/>
+          <w:sz w:val="24"/>
+          <w:szCs w:val="24"/>
+          <w:u w:val="none"/>
+          <w:lang w:val="en-US"/>
+        </w:rPr>
+      </w:pPr>
+      <w:r>
+        <w:rPr>
+          <w:b w:val="false"/>
+          <w:bCs w:val="false"/>
+          <w:i w:val="false"/>
+          <w:iCs w:val="false"/>
+          <w:sz w:val="24"/>
+          <w:szCs w:val="24"/>
+          <w:u w:val="none"/>
+          <w:lang w:val="en-US"/>
+        </w:rPr>
+        <w:tab/>
+        <w:t xml:space="preserve">The Administrator has the job to check every request from new taxi driver, in order to verify </w:t>
+        <w:tab/>
+        <w:t xml:space="preserve">if data related to licenses are correct. If so, the Administrator gives the Taxi Driver the </w:t>
+        <w:tab/>
+        <w:t>permission to work.</w:t>
+      </w:r>
+    </w:p>
+    <w:p>
+      <w:pPr>
+        <w:pStyle w:val="Normal"/>
+        <w:rPr>
+          <w:b w:val="false"/>
+          <w:bCs w:val="false"/>
+          <w:i w:val="false"/>
+          <w:iCs w:val="false"/>
+          <w:sz w:val="24"/>
+          <w:szCs w:val="24"/>
+          <w:u w:val="none"/>
+          <w:lang w:val="en-US"/>
+        </w:rPr>
+      </w:pPr>
+      <w:r>
+        <w:rPr>
+          <w:b w:val="false"/>
+          <w:bCs w:val="false"/>
+          <w:i w:val="false"/>
+          <w:iCs w:val="false"/>
+          <w:sz w:val="24"/>
+          <w:szCs w:val="24"/>
+          <w:u w:val="none"/>
+          <w:lang w:val="en-US"/>
+        </w:rPr>
+      </w:r>
+    </w:p>
+    <w:p>
+      <w:pPr>
+        <w:pStyle w:val="Normal"/>
+        <w:rPr>
+          <w:b w:val="false"/>
+          <w:bCs w:val="false"/>
+          <w:i w:val="false"/>
+          <w:iCs w:val="false"/>
+          <w:sz w:val="24"/>
+          <w:szCs w:val="24"/>
+          <w:u w:val="none"/>
+          <w:lang w:val="en-US"/>
+        </w:rPr>
+      </w:pPr>
+      <w:r>
+        <w:rPr>
+          <w:b w:val="false"/>
+          <w:bCs w:val="false"/>
+          <w:i w:val="false"/>
+          <w:iCs w:val="false"/>
+          <w:sz w:val="24"/>
+          <w:szCs w:val="24"/>
+          <w:u w:val="none"/>
+          <w:lang w:val="en-US"/>
+        </w:rPr>
+        <w:tab/>
+        <w:t>Actors:</w:t>
+      </w:r>
+    </w:p>
+    <w:p>
+      <w:pPr>
+        <w:pStyle w:val="Normal"/>
+        <w:rPr>
+          <w:b w:val="false"/>
+          <w:bCs w:val="false"/>
+          <w:i w:val="false"/>
+          <w:iCs w:val="false"/>
+          <w:sz w:val="24"/>
+          <w:szCs w:val="24"/>
+          <w:u w:val="none"/>
+          <w:lang w:val="en-US"/>
+        </w:rPr>
+      </w:pPr>
+      <w:r>
+        <w:rPr>
+          <w:b w:val="false"/>
+          <w:bCs w:val="false"/>
+          <w:i w:val="false"/>
+          <w:iCs w:val="false"/>
+          <w:sz w:val="24"/>
+          <w:szCs w:val="24"/>
+          <w:u w:val="none"/>
+          <w:lang w:val="en-US"/>
+        </w:rPr>
+        <w:tab/>
+        <w:t>Administrator, Taxi Driver (passive presence).</w:t>
+      </w:r>
+    </w:p>
+    <w:p>
+      <w:pPr>
+        <w:pStyle w:val="Normal"/>
+        <w:rPr>
+          <w:b w:val="false"/>
+          <w:bCs w:val="false"/>
+          <w:i w:val="false"/>
+          <w:iCs w:val="false"/>
+          <w:sz w:val="24"/>
+          <w:szCs w:val="24"/>
+          <w:u w:val="none"/>
+          <w:lang w:val="en-US"/>
+        </w:rPr>
+      </w:pPr>
+      <w:r>
+        <w:rPr>
+          <w:b w:val="false"/>
+          <w:bCs w:val="false"/>
+          <w:i w:val="false"/>
+          <w:iCs w:val="false"/>
+          <w:sz w:val="24"/>
+          <w:szCs w:val="24"/>
+          <w:u w:val="none"/>
+          <w:lang w:val="en-US"/>
+        </w:rPr>
+      </w:r>
+    </w:p>
+    <w:p>
+      <w:pPr>
+        <w:pStyle w:val="Normal"/>
+        <w:rPr>
+          <w:b w:val="false"/>
+          <w:bCs w:val="false"/>
+          <w:i w:val="false"/>
+          <w:iCs w:val="false"/>
+          <w:sz w:val="24"/>
+          <w:szCs w:val="24"/>
+          <w:u w:val="none"/>
+          <w:lang w:val="en-US"/>
+        </w:rPr>
+      </w:pPr>
+      <w:r>
+        <w:rPr>
+          <w:b w:val="false"/>
+          <w:bCs w:val="false"/>
+          <w:i w:val="false"/>
+          <w:iCs w:val="false"/>
+          <w:sz w:val="24"/>
+          <w:szCs w:val="24"/>
+          <w:u w:val="none"/>
+          <w:lang w:val="en-US"/>
+        </w:rPr>
+        <w:tab/>
+        <w:t>Input Conditions:</w:t>
+      </w:r>
+    </w:p>
+    <w:p>
+      <w:pPr>
+        <w:pStyle w:val="Normal"/>
+        <w:rPr>
+          <w:b w:val="false"/>
+          <w:bCs w:val="false"/>
+          <w:i w:val="false"/>
+          <w:iCs w:val="false"/>
+          <w:sz w:val="24"/>
+          <w:szCs w:val="24"/>
+          <w:u w:val="none"/>
+          <w:lang w:val="en-US"/>
+        </w:rPr>
+      </w:pPr>
+      <w:r>
+        <w:rPr>
+          <w:b w:val="false"/>
+          <w:bCs w:val="false"/>
+          <w:i w:val="false"/>
+          <w:iCs w:val="false"/>
+          <w:sz w:val="24"/>
+          <w:szCs w:val="24"/>
+          <w:u w:val="none"/>
+          <w:lang w:val="en-US"/>
+        </w:rPr>
+        <w:tab/>
+        <w:t>Ad</w:t>
+      </w:r>
+      <w:r>
+        <w:rPr>
+          <w:b w:val="false"/>
+          <w:bCs w:val="false"/>
+          <w:i w:val="false"/>
+          <w:iCs w:val="false"/>
+          <w:sz w:val="24"/>
+          <w:szCs w:val="24"/>
+          <w:u w:val="none"/>
+          <w:lang w:val="en-US"/>
+        </w:rPr>
+        <w:t>min</w:t>
+      </w:r>
+      <w:r>
+        <w:rPr>
+          <w:b w:val="false"/>
+          <w:bCs w:val="false"/>
+          <w:i w:val="false"/>
+          <w:iCs w:val="false"/>
+          <w:sz w:val="24"/>
+          <w:szCs w:val="24"/>
+          <w:u w:val="none"/>
+          <w:lang w:val="en-US"/>
+        </w:rPr>
+        <w:t xml:space="preserve">istrator has to be logged in, </w:t>
+      </w:r>
+      <w:r>
+        <w:rPr>
+          <w:b w:val="false"/>
+          <w:bCs w:val="false"/>
+          <w:i w:val="false"/>
+          <w:iCs w:val="false"/>
+          <w:sz w:val="24"/>
+          <w:szCs w:val="24"/>
+          <w:u w:val="none"/>
+          <w:lang w:val="en-US"/>
+        </w:rPr>
+        <w:t>Taxi Driver</w:t>
+      </w:r>
+      <w:r>
+        <w:rPr>
+          <w:b w:val="false"/>
+          <w:bCs w:val="false"/>
+          <w:i w:val="false"/>
+          <w:iCs w:val="false"/>
+          <w:sz w:val="24"/>
+          <w:szCs w:val="24"/>
+          <w:u w:val="none"/>
+          <w:lang w:val="en-US"/>
+        </w:rPr>
+        <w:t xml:space="preserve"> has to be </w:t>
+      </w:r>
+      <w:r>
+        <w:rPr>
+          <w:b w:val="false"/>
+          <w:bCs w:val="false"/>
+          <w:i w:val="false"/>
+          <w:iCs w:val="false"/>
+          <w:sz w:val="24"/>
+          <w:szCs w:val="24"/>
+          <w:u w:val="none"/>
+          <w:lang w:val="en-US"/>
+        </w:rPr>
+        <w:t>registered</w:t>
+      </w:r>
+      <w:r>
+        <w:rPr>
+          <w:b w:val="false"/>
+          <w:bCs w:val="false"/>
+          <w:i w:val="false"/>
+          <w:iCs w:val="false"/>
+          <w:sz w:val="24"/>
+          <w:szCs w:val="24"/>
+          <w:u w:val="none"/>
+          <w:lang w:val="en-US"/>
+        </w:rPr>
+        <w:t>.</w:t>
+      </w:r>
+    </w:p>
+    <w:p>
+      <w:pPr>
+        <w:pStyle w:val="Normal"/>
+        <w:rPr>
+          <w:b w:val="false"/>
+          <w:bCs w:val="false"/>
+          <w:i w:val="false"/>
+          <w:iCs w:val="false"/>
+          <w:sz w:val="24"/>
+          <w:szCs w:val="24"/>
+          <w:u w:val="none"/>
+          <w:lang w:val="en-US"/>
+        </w:rPr>
+      </w:pPr>
+      <w:r>
+        <w:rPr>
+          <w:b w:val="false"/>
+          <w:bCs w:val="false"/>
+          <w:i w:val="false"/>
+          <w:iCs w:val="false"/>
+          <w:sz w:val="24"/>
+          <w:szCs w:val="24"/>
+          <w:u w:val="none"/>
+          <w:lang w:val="en-US"/>
+        </w:rPr>
+      </w:r>
+    </w:p>
+    <w:p>
+      <w:pPr>
+        <w:pStyle w:val="Normal"/>
+        <w:rPr>
+          <w:b w:val="false"/>
+          <w:bCs w:val="false"/>
+          <w:i w:val="false"/>
+          <w:iCs w:val="false"/>
+          <w:sz w:val="24"/>
+          <w:szCs w:val="24"/>
+          <w:u w:val="none"/>
+          <w:lang w:val="en-US"/>
+        </w:rPr>
+      </w:pPr>
+      <w:r>
+        <w:rPr>
+          <w:b w:val="false"/>
+          <w:bCs w:val="false"/>
+          <w:i w:val="false"/>
+          <w:iCs w:val="false"/>
+          <w:sz w:val="24"/>
+          <w:szCs w:val="24"/>
+          <w:u w:val="none"/>
+          <w:lang w:val="en-US"/>
+        </w:rPr>
+        <w:tab/>
+      </w:r>
+      <w:r>
+        <w:rPr>
+          <w:b w:val="false"/>
+          <w:bCs w:val="false"/>
+          <w:i w:val="false"/>
+          <w:iCs w:val="false"/>
+          <w:sz w:val="24"/>
+          <w:szCs w:val="24"/>
+          <w:u w:val="none"/>
+          <w:lang w:val="en-US"/>
+        </w:rPr>
+        <w:t>Output Condition:</w:t>
+      </w:r>
+    </w:p>
+    <w:p>
+      <w:pPr>
+        <w:pStyle w:val="Normal"/>
+        <w:rPr>
+          <w:b w:val="false"/>
+          <w:bCs w:val="false"/>
+          <w:i w:val="false"/>
+          <w:iCs w:val="false"/>
+          <w:sz w:val="24"/>
+          <w:szCs w:val="24"/>
+          <w:u w:val="none"/>
+          <w:lang w:val="en-US"/>
+        </w:rPr>
+      </w:pPr>
+      <w:r>
+        <w:rPr>
+          <w:b w:val="false"/>
+          <w:bCs w:val="false"/>
+          <w:i w:val="false"/>
+          <w:iCs w:val="false"/>
+          <w:sz w:val="24"/>
+          <w:szCs w:val="24"/>
+          <w:u w:val="none"/>
+          <w:lang w:val="en-US"/>
+        </w:rPr>
+        <w:tab/>
+      </w:r>
+      <w:r>
+        <w:rPr>
+          <w:b w:val="false"/>
+          <w:bCs w:val="false"/>
+          <w:i w:val="false"/>
+          <w:iCs w:val="false"/>
+          <w:sz w:val="24"/>
+          <w:szCs w:val="24"/>
+          <w:u w:val="none"/>
+          <w:lang w:val="en-US"/>
+        </w:rPr>
+        <w:t>The Taxi Driver considered will be authorized to work, or rejected.</w:t>
+      </w:r>
+    </w:p>
+    <w:p>
+      <w:pPr>
+        <w:pStyle w:val="Normal"/>
+        <w:rPr>
+          <w:b w:val="false"/>
+          <w:bCs w:val="false"/>
+          <w:i w:val="false"/>
+          <w:iCs w:val="false"/>
+          <w:sz w:val="24"/>
+          <w:szCs w:val="24"/>
+          <w:u w:val="none"/>
+          <w:lang w:val="en-US"/>
+        </w:rPr>
+      </w:pPr>
+      <w:r>
+        <w:rPr>
+          <w:b w:val="false"/>
+          <w:bCs w:val="false"/>
+          <w:i w:val="false"/>
+          <w:iCs w:val="false"/>
+          <w:sz w:val="24"/>
+          <w:szCs w:val="24"/>
+          <w:u w:val="none"/>
+          <w:lang w:val="en-US"/>
+        </w:rPr>
+      </w:r>
+    </w:p>
+    <w:p>
+      <w:pPr>
+        <w:pStyle w:val="Normal"/>
+        <w:rPr>
+          <w:b w:val="false"/>
+          <w:bCs w:val="false"/>
+          <w:i w:val="false"/>
+          <w:iCs w:val="false"/>
+          <w:sz w:val="24"/>
+          <w:szCs w:val="24"/>
+          <w:u w:val="none"/>
+          <w:lang w:val="en-US"/>
+        </w:rPr>
+      </w:pPr>
+      <w:r>
+        <w:rPr>
+          <w:b w:val="false"/>
+          <w:bCs w:val="false"/>
+          <w:i w:val="false"/>
+          <w:iCs w:val="false"/>
+          <w:sz w:val="24"/>
+          <w:szCs w:val="24"/>
+          <w:u w:val="none"/>
+          <w:lang w:val="en-US"/>
+        </w:rPr>
+        <w:tab/>
+      </w:r>
+      <w:r>
+        <w:rPr>
+          <w:b w:val="false"/>
+          <w:bCs w:val="false"/>
+          <w:i w:val="false"/>
+          <w:iCs w:val="false"/>
+          <w:sz w:val="24"/>
+          <w:szCs w:val="24"/>
+          <w:u w:val="none"/>
+          <w:lang w:val="en-US"/>
+        </w:rPr>
+        <w:t>Events Flow:</w:t>
+      </w:r>
+    </w:p>
+    <w:p>
+      <w:pPr>
+        <w:pStyle w:val="Normal"/>
+        <w:numPr>
+          <w:ilvl w:val="0"/>
+          <w:numId w:val="15"/>
+        </w:numPr>
+        <w:rPr>
+          <w:b w:val="false"/>
+          <w:bCs w:val="false"/>
+          <w:i w:val="false"/>
+          <w:iCs w:val="false"/>
+          <w:sz w:val="24"/>
+          <w:szCs w:val="24"/>
+          <w:u w:val="none"/>
+          <w:lang w:val="en-US"/>
+        </w:rPr>
+      </w:pPr>
+      <w:r>
+        <w:rPr>
+          <w:b w:val="false"/>
+          <w:bCs w:val="false"/>
+          <w:i w:val="false"/>
+          <w:iCs w:val="false"/>
+          <w:sz w:val="24"/>
+          <w:szCs w:val="24"/>
+          <w:u w:val="none"/>
+          <w:lang w:val="en-US"/>
+        </w:rPr>
+        <w:t>Administrator clicks on the “</w:t>
+      </w:r>
+      <w:r>
+        <w:rPr>
+          <w:b w:val="false"/>
+          <w:bCs w:val="false"/>
+          <w:i w:val="false"/>
+          <w:iCs w:val="false"/>
+          <w:sz w:val="24"/>
+          <w:szCs w:val="24"/>
+          <w:u w:val="none"/>
+          <w:lang w:val="en-US"/>
+        </w:rPr>
+        <w:t xml:space="preserve">Taxi drivers </w:t>
+      </w:r>
+      <w:r>
+        <w:rPr>
+          <w:b w:val="false"/>
+          <w:bCs w:val="false"/>
+          <w:i w:val="false"/>
+          <w:iCs w:val="false"/>
+          <w:sz w:val="24"/>
+          <w:szCs w:val="24"/>
+          <w:u w:val="none"/>
+          <w:lang w:val="en-US"/>
+        </w:rPr>
+        <w:t>management” button to access the dedicated page;</w:t>
+      </w:r>
+    </w:p>
+    <w:p>
+      <w:pPr>
+        <w:pStyle w:val="Normal"/>
+        <w:numPr>
+          <w:ilvl w:val="0"/>
+          <w:numId w:val="15"/>
+        </w:numPr>
+        <w:rPr>
+          <w:b w:val="false"/>
+          <w:bCs w:val="false"/>
+          <w:i w:val="false"/>
+          <w:iCs w:val="false"/>
+          <w:sz w:val="24"/>
+          <w:szCs w:val="24"/>
+          <w:u w:val="none"/>
+          <w:lang w:val="en-US"/>
+        </w:rPr>
+      </w:pPr>
+      <w:r>
+        <w:rPr>
+          <w:b w:val="false"/>
+          <w:bCs w:val="false"/>
+          <w:i w:val="false"/>
+          <w:iCs w:val="false"/>
+          <w:sz w:val="24"/>
+          <w:szCs w:val="24"/>
+          <w:u w:val="none"/>
+          <w:lang w:val="en-US"/>
+        </w:rPr>
+        <w:t xml:space="preserve">In the management page he/she can see the list of </w:t>
+      </w:r>
+      <w:r>
+        <w:rPr>
+          <w:b w:val="false"/>
+          <w:bCs w:val="false"/>
+          <w:i w:val="false"/>
+          <w:iCs w:val="false"/>
+          <w:sz w:val="24"/>
+          <w:szCs w:val="24"/>
+          <w:u w:val="none"/>
+          <w:lang w:val="en-US"/>
+        </w:rPr>
+        <w:t>pending requests</w:t>
+      </w:r>
+      <w:r>
+        <w:rPr>
+          <w:b w:val="false"/>
+          <w:bCs w:val="false"/>
+          <w:i w:val="false"/>
+          <w:iCs w:val="false"/>
+          <w:sz w:val="24"/>
+          <w:szCs w:val="24"/>
+          <w:u w:val="none"/>
+          <w:lang w:val="en-US"/>
+        </w:rPr>
+        <w:t>;</w:t>
+      </w:r>
+    </w:p>
+    <w:p>
+      <w:pPr>
+        <w:pStyle w:val="Normal"/>
+        <w:numPr>
+          <w:ilvl w:val="0"/>
+          <w:numId w:val="15"/>
+        </w:numPr>
+        <w:rPr>
+          <w:b w:val="false"/>
+          <w:bCs w:val="false"/>
+          <w:i w:val="false"/>
+          <w:iCs w:val="false"/>
+          <w:sz w:val="24"/>
+          <w:szCs w:val="24"/>
+          <w:u w:val="none"/>
+          <w:lang w:val="en-US"/>
+        </w:rPr>
+      </w:pPr>
+      <w:r>
+        <w:rPr>
+          <w:b w:val="false"/>
+          <w:bCs w:val="false"/>
+          <w:i w:val="false"/>
+          <w:iCs w:val="false"/>
+          <w:sz w:val="24"/>
+          <w:szCs w:val="24"/>
+          <w:u w:val="none"/>
+          <w:lang w:val="en-US"/>
+        </w:rPr>
+        <w:t xml:space="preserve"> </w:t>
+      </w:r>
+      <w:r>
+        <w:rPr>
+          <w:b w:val="false"/>
+          <w:bCs w:val="false"/>
+          <w:i w:val="false"/>
+          <w:iCs w:val="false"/>
+          <w:sz w:val="24"/>
+          <w:szCs w:val="24"/>
+          <w:u w:val="none"/>
+          <w:lang w:val="en-US"/>
+        </w:rPr>
+        <w:t xml:space="preserve">Administrator select one of the </w:t>
+      </w:r>
+      <w:r>
+        <w:rPr>
+          <w:b w:val="false"/>
+          <w:bCs w:val="false"/>
+          <w:i w:val="false"/>
+          <w:iCs w:val="false"/>
+          <w:sz w:val="24"/>
+          <w:szCs w:val="24"/>
+          <w:u w:val="none"/>
+          <w:lang w:val="en-US"/>
+        </w:rPr>
+        <w:t>requests</w:t>
+      </w:r>
+      <w:r>
+        <w:rPr>
+          <w:b w:val="false"/>
+          <w:bCs w:val="false"/>
+          <w:i w:val="false"/>
+          <w:iCs w:val="false"/>
+          <w:sz w:val="24"/>
+          <w:szCs w:val="24"/>
+          <w:u w:val="none"/>
+          <w:lang w:val="en-US"/>
+        </w:rPr>
+        <w:t xml:space="preserve"> by clicking on </w:t>
+      </w:r>
+      <w:r>
+        <w:rPr>
+          <w:b w:val="false"/>
+          <w:bCs w:val="false"/>
+          <w:i w:val="false"/>
+          <w:iCs w:val="false"/>
+          <w:sz w:val="24"/>
+          <w:szCs w:val="24"/>
+          <w:u w:val="none"/>
+          <w:lang w:val="en-US"/>
+        </w:rPr>
+        <w:t>the</w:t>
+      </w:r>
+      <w:r>
+        <w:rPr>
+          <w:b w:val="false"/>
+          <w:bCs w:val="false"/>
+          <w:i w:val="false"/>
+          <w:iCs w:val="false"/>
+          <w:sz w:val="24"/>
+          <w:szCs w:val="24"/>
+          <w:u w:val="none"/>
+          <w:lang w:val="en-US"/>
+        </w:rPr>
+        <w:t xml:space="preserve"> user name;</w:t>
+      </w:r>
+    </w:p>
+    <w:p>
+      <w:pPr>
+        <w:pStyle w:val="Normal"/>
+        <w:numPr>
+          <w:ilvl w:val="0"/>
+          <w:numId w:val="15"/>
+        </w:numPr>
+        <w:rPr>
+          <w:b w:val="false"/>
+          <w:bCs w:val="false"/>
+          <w:i w:val="false"/>
+          <w:iCs w:val="false"/>
+          <w:sz w:val="24"/>
+          <w:szCs w:val="24"/>
+          <w:u w:val="none"/>
+          <w:lang w:val="en-US"/>
+        </w:rPr>
+      </w:pPr>
+      <w:r>
+        <w:rPr>
+          <w:b w:val="false"/>
+          <w:bCs w:val="false"/>
+          <w:i w:val="false"/>
+          <w:iCs w:val="false"/>
+          <w:sz w:val="24"/>
+          <w:szCs w:val="24"/>
+          <w:u w:val="none"/>
+          <w:lang w:val="en-US"/>
+        </w:rPr>
+        <w:t>A list of related data will be shown in the page, letting the Administrator check the information inserted by the user;</w:t>
+      </w:r>
+    </w:p>
+    <w:p>
+      <w:pPr>
+        <w:pStyle w:val="Normal"/>
+        <w:numPr>
+          <w:ilvl w:val="0"/>
+          <w:numId w:val="15"/>
+        </w:numPr>
+        <w:rPr>
+          <w:b w:val="false"/>
+          <w:bCs w:val="false"/>
+          <w:i w:val="false"/>
+          <w:iCs w:val="false"/>
+          <w:sz w:val="24"/>
+          <w:szCs w:val="24"/>
+          <w:u w:val="none"/>
+          <w:lang w:val="en-US"/>
+        </w:rPr>
+      </w:pPr>
+      <w:r>
+        <w:rPr>
+          <w:b w:val="false"/>
+          <w:bCs w:val="false"/>
+          <w:i w:val="false"/>
+          <w:iCs w:val="false"/>
+          <w:sz w:val="24"/>
+          <w:szCs w:val="24"/>
+          <w:u w:val="none"/>
+          <w:lang w:val="en-US"/>
+        </w:rPr>
+        <w:t>By clicking on the “Accept” button the Taxi Driver will be accepted, otherwise by clicking on the “Deny” button the Taxi Driver will be rejected.</w:t>
+      </w:r>
+    </w:p>
+    <w:p>
+      <w:pPr>
+        <w:pStyle w:val="Normal"/>
+        <w:rPr>
+          <w:b w:val="false"/>
+          <w:bCs w:val="false"/>
+          <w:i w:val="false"/>
+          <w:iCs w:val="false"/>
+          <w:sz w:val="24"/>
+          <w:szCs w:val="24"/>
+          <w:u w:val="none"/>
+          <w:lang w:val="en-US"/>
+        </w:rPr>
+      </w:pPr>
+      <w:r>
+        <w:rPr>
+          <w:b w:val="false"/>
+          <w:bCs w:val="false"/>
+          <w:i w:val="false"/>
+          <w:iCs w:val="false"/>
+          <w:sz w:val="24"/>
+          <w:szCs w:val="24"/>
+          <w:u w:val="none"/>
+          <w:lang w:val="en-US"/>
+        </w:rPr>
+      </w:r>
+    </w:p>
+    <w:p>
+      <w:pPr>
+        <w:pStyle w:val="Normal"/>
+        <w:rPr>
+          <w:b w:val="false"/>
+          <w:bCs w:val="false"/>
+          <w:i w:val="false"/>
+          <w:iCs w:val="false"/>
+          <w:sz w:val="24"/>
+          <w:szCs w:val="24"/>
+          <w:u w:val="none"/>
+          <w:lang w:val="en-US"/>
+        </w:rPr>
+      </w:pPr>
+      <w:r>
+        <w:rPr>
+          <w:b w:val="false"/>
+          <w:bCs w:val="false"/>
+          <w:i w:val="false"/>
+          <w:iCs w:val="false"/>
+          <w:sz w:val="24"/>
+          <w:szCs w:val="24"/>
+          <w:u w:val="none"/>
+          <w:lang w:val="en-US"/>
+        </w:rPr>
+        <w:tab/>
+        <w:t>Exceptions</w:t>
+      </w:r>
+    </w:p>
+    <w:p>
+      <w:pPr>
+        <w:pStyle w:val="Normal"/>
+        <w:rPr>
+          <w:b w:val="false"/>
+          <w:bCs w:val="false"/>
+          <w:i w:val="false"/>
+          <w:iCs w:val="false"/>
+          <w:sz w:val="24"/>
+          <w:szCs w:val="24"/>
+          <w:u w:val="none"/>
+          <w:lang w:val="en-US"/>
+        </w:rPr>
+      </w:pPr>
+      <w:r>
+        <w:rPr>
+          <w:b w:val="false"/>
+          <w:bCs w:val="false"/>
+          <w:i w:val="false"/>
+          <w:iCs w:val="false"/>
+          <w:sz w:val="24"/>
+          <w:szCs w:val="24"/>
+          <w:u w:val="none"/>
+          <w:lang w:val="en-US"/>
+        </w:rPr>
+        <w:tab/>
+      </w:r>
+    </w:p>
+    <w:p>
+      <w:pPr>
+        <w:pStyle w:val="Normal"/>
+        <w:rPr>
+          <w:b w:val="false"/>
+          <w:bCs w:val="false"/>
+          <w:i w:val="false"/>
+          <w:iCs w:val="false"/>
+          <w:sz w:val="24"/>
+          <w:szCs w:val="24"/>
+          <w:u w:val="none"/>
+          <w:lang w:val="en-US"/>
+        </w:rPr>
+      </w:pPr>
+      <w:r>
+        <w:rPr>
+          <w:b w:val="false"/>
+          <w:bCs w:val="false"/>
+          <w:i w:val="false"/>
+          <w:iCs w:val="false"/>
+          <w:sz w:val="24"/>
+          <w:szCs w:val="24"/>
+          <w:u w:val="none"/>
+          <w:lang w:val="en-US"/>
+        </w:rPr>
+        <w:tab/>
+      </w:r>
+      <w:r>
+        <w:rPr>
+          <w:b w:val="false"/>
+          <w:bCs w:val="false"/>
+          <w:i w:val="false"/>
+          <w:iCs w:val="false"/>
+          <w:sz w:val="24"/>
+          <w:szCs w:val="24"/>
+          <w:u w:val="none"/>
+          <w:lang w:val="en-US"/>
+        </w:rPr>
+        <w:t>There are no possible exceptions.</w:t>
       </w:r>
     </w:p>
     <w:sectPr>
@@ -7744,6 +10515,280 @@
     </w:lvl>
   </w:abstractNum>
   <w:abstractNum w:abstractNumId="13">
+    <w:lvl w:ilvl="0">
+      <w:start w:val="1"/>
+      <w:numFmt w:val="bullet"/>
+      <w:lvlText w:val=""/>
+      <w:lvlJc w:val="left"/>
+      <w:pPr>
+        <w:tabs>
+          <w:tab w:val="num" w:pos="1429"/>
+        </w:tabs>
+        <w:ind w:left="1429" w:hanging="360"/>
+      </w:pPr>
+      <w:rPr>
+        <w:rFonts w:ascii="Symbol" w:hAnsi="Symbol" w:cs="Symbol" w:hint="default"/>
+      </w:rPr>
+    </w:lvl>
+    <w:lvl w:ilvl="1">
+      <w:start w:val="1"/>
+      <w:numFmt w:val="bullet"/>
+      <w:lvlText w:val="◦"/>
+      <w:lvlJc w:val="left"/>
+      <w:pPr>
+        <w:tabs>
+          <w:tab w:val="num" w:pos="1789"/>
+        </w:tabs>
+        <w:ind w:left="1789" w:hanging="360"/>
+      </w:pPr>
+      <w:rPr>
+        <w:rFonts w:ascii="OpenSymbol" w:hAnsi="OpenSymbol" w:cs="OpenSymbol" w:hint="default"/>
+      </w:rPr>
+    </w:lvl>
+    <w:lvl w:ilvl="2">
+      <w:start w:val="1"/>
+      <w:numFmt w:val="bullet"/>
+      <w:lvlText w:val="▪"/>
+      <w:lvlJc w:val="left"/>
+      <w:pPr>
+        <w:tabs>
+          <w:tab w:val="num" w:pos="2149"/>
+        </w:tabs>
+        <w:ind w:left="2149" w:hanging="360"/>
+      </w:pPr>
+      <w:rPr>
+        <w:rFonts w:ascii="OpenSymbol" w:hAnsi="OpenSymbol" w:cs="OpenSymbol" w:hint="default"/>
+      </w:rPr>
+    </w:lvl>
+    <w:lvl w:ilvl="3">
+      <w:start w:val="1"/>
+      <w:numFmt w:val="bullet"/>
+      <w:lvlText w:val=""/>
+      <w:lvlJc w:val="left"/>
+      <w:pPr>
+        <w:tabs>
+          <w:tab w:val="num" w:pos="2509"/>
+        </w:tabs>
+        <w:ind w:left="2509" w:hanging="360"/>
+      </w:pPr>
+      <w:rPr>
+        <w:rFonts w:ascii="Symbol" w:hAnsi="Symbol" w:cs="Symbol" w:hint="default"/>
+      </w:rPr>
+    </w:lvl>
+    <w:lvl w:ilvl="4">
+      <w:start w:val="1"/>
+      <w:numFmt w:val="bullet"/>
+      <w:lvlText w:val="◦"/>
+      <w:lvlJc w:val="left"/>
+      <w:pPr>
+        <w:tabs>
+          <w:tab w:val="num" w:pos="2869"/>
+        </w:tabs>
+        <w:ind w:left="2869" w:hanging="360"/>
+      </w:pPr>
+      <w:rPr>
+        <w:rFonts w:ascii="OpenSymbol" w:hAnsi="OpenSymbol" w:cs="OpenSymbol" w:hint="default"/>
+      </w:rPr>
+    </w:lvl>
+    <w:lvl w:ilvl="5">
+      <w:start w:val="1"/>
+      <w:numFmt w:val="bullet"/>
+      <w:lvlText w:val="▪"/>
+      <w:lvlJc w:val="left"/>
+      <w:pPr>
+        <w:tabs>
+          <w:tab w:val="num" w:pos="3229"/>
+        </w:tabs>
+        <w:ind w:left="3229" w:hanging="360"/>
+      </w:pPr>
+      <w:rPr>
+        <w:rFonts w:ascii="OpenSymbol" w:hAnsi="OpenSymbol" w:cs="OpenSymbol" w:hint="default"/>
+      </w:rPr>
+    </w:lvl>
+    <w:lvl w:ilvl="6">
+      <w:start w:val="1"/>
+      <w:numFmt w:val="bullet"/>
+      <w:lvlText w:val=""/>
+      <w:lvlJc w:val="left"/>
+      <w:pPr>
+        <w:tabs>
+          <w:tab w:val="num" w:pos="3589"/>
+        </w:tabs>
+        <w:ind w:left="3589" w:hanging="360"/>
+      </w:pPr>
+      <w:rPr>
+        <w:rFonts w:ascii="Symbol" w:hAnsi="Symbol" w:cs="Symbol" w:hint="default"/>
+      </w:rPr>
+    </w:lvl>
+    <w:lvl w:ilvl="7">
+      <w:start w:val="1"/>
+      <w:numFmt w:val="bullet"/>
+      <w:lvlText w:val="◦"/>
+      <w:lvlJc w:val="left"/>
+      <w:pPr>
+        <w:tabs>
+          <w:tab w:val="num" w:pos="3949"/>
+        </w:tabs>
+        <w:ind w:left="3949" w:hanging="360"/>
+      </w:pPr>
+      <w:rPr>
+        <w:rFonts w:ascii="OpenSymbol" w:hAnsi="OpenSymbol" w:cs="OpenSymbol" w:hint="default"/>
+      </w:rPr>
+    </w:lvl>
+    <w:lvl w:ilvl="8">
+      <w:start w:val="1"/>
+      <w:numFmt w:val="bullet"/>
+      <w:lvlText w:val="▪"/>
+      <w:lvlJc w:val="left"/>
+      <w:pPr>
+        <w:tabs>
+          <w:tab w:val="num" w:pos="4309"/>
+        </w:tabs>
+        <w:ind w:left="4309" w:hanging="360"/>
+      </w:pPr>
+      <w:rPr>
+        <w:rFonts w:ascii="OpenSymbol" w:hAnsi="OpenSymbol" w:cs="OpenSymbol" w:hint="default"/>
+      </w:rPr>
+    </w:lvl>
+  </w:abstractNum>
+  <w:abstractNum w:abstractNumId="14">
+    <w:lvl w:ilvl="0">
+      <w:start w:val="1"/>
+      <w:numFmt w:val="bullet"/>
+      <w:lvlText w:val=""/>
+      <w:lvlJc w:val="left"/>
+      <w:pPr>
+        <w:tabs>
+          <w:tab w:val="num" w:pos="1429"/>
+        </w:tabs>
+        <w:ind w:left="1429" w:hanging="360"/>
+      </w:pPr>
+      <w:rPr>
+        <w:rFonts w:ascii="Symbol" w:hAnsi="Symbol" w:cs="Symbol" w:hint="default"/>
+      </w:rPr>
+    </w:lvl>
+    <w:lvl w:ilvl="1">
+      <w:start w:val="1"/>
+      <w:numFmt w:val="bullet"/>
+      <w:lvlText w:val="◦"/>
+      <w:lvlJc w:val="left"/>
+      <w:pPr>
+        <w:tabs>
+          <w:tab w:val="num" w:pos="1789"/>
+        </w:tabs>
+        <w:ind w:left="1789" w:hanging="360"/>
+      </w:pPr>
+      <w:rPr>
+        <w:rFonts w:ascii="OpenSymbol" w:hAnsi="OpenSymbol" w:cs="OpenSymbol" w:hint="default"/>
+      </w:rPr>
+    </w:lvl>
+    <w:lvl w:ilvl="2">
+      <w:start w:val="1"/>
+      <w:numFmt w:val="bullet"/>
+      <w:lvlText w:val="▪"/>
+      <w:lvlJc w:val="left"/>
+      <w:pPr>
+        <w:tabs>
+          <w:tab w:val="num" w:pos="2149"/>
+        </w:tabs>
+        <w:ind w:left="2149" w:hanging="360"/>
+      </w:pPr>
+      <w:rPr>
+        <w:rFonts w:ascii="OpenSymbol" w:hAnsi="OpenSymbol" w:cs="OpenSymbol" w:hint="default"/>
+      </w:rPr>
+    </w:lvl>
+    <w:lvl w:ilvl="3">
+      <w:start w:val="1"/>
+      <w:numFmt w:val="bullet"/>
+      <w:lvlText w:val=""/>
+      <w:lvlJc w:val="left"/>
+      <w:pPr>
+        <w:tabs>
+          <w:tab w:val="num" w:pos="2509"/>
+        </w:tabs>
+        <w:ind w:left="2509" w:hanging="360"/>
+      </w:pPr>
+      <w:rPr>
+        <w:rFonts w:ascii="Symbol" w:hAnsi="Symbol" w:cs="Symbol" w:hint="default"/>
+      </w:rPr>
+    </w:lvl>
+    <w:lvl w:ilvl="4">
+      <w:start w:val="1"/>
+      <w:numFmt w:val="bullet"/>
+      <w:lvlText w:val="◦"/>
+      <w:lvlJc w:val="left"/>
+      <w:pPr>
+        <w:tabs>
+          <w:tab w:val="num" w:pos="2869"/>
+        </w:tabs>
+        <w:ind w:left="2869" w:hanging="360"/>
+      </w:pPr>
+      <w:rPr>
+        <w:rFonts w:ascii="OpenSymbol" w:hAnsi="OpenSymbol" w:cs="OpenSymbol" w:hint="default"/>
+      </w:rPr>
+    </w:lvl>
+    <w:lvl w:ilvl="5">
+      <w:start w:val="1"/>
+      <w:numFmt w:val="bullet"/>
+      <w:lvlText w:val="▪"/>
+      <w:lvlJc w:val="left"/>
+      <w:pPr>
+        <w:tabs>
+          <w:tab w:val="num" w:pos="3229"/>
+        </w:tabs>
+        <w:ind w:left="3229" w:hanging="360"/>
+      </w:pPr>
+      <w:rPr>
+        <w:rFonts w:ascii="OpenSymbol" w:hAnsi="OpenSymbol" w:cs="OpenSymbol" w:hint="default"/>
+      </w:rPr>
+    </w:lvl>
+    <w:lvl w:ilvl="6">
+      <w:start w:val="1"/>
+      <w:numFmt w:val="bullet"/>
+      <w:lvlText w:val=""/>
+      <w:lvlJc w:val="left"/>
+      <w:pPr>
+        <w:tabs>
+          <w:tab w:val="num" w:pos="3589"/>
+        </w:tabs>
+        <w:ind w:left="3589" w:hanging="360"/>
+      </w:pPr>
+      <w:rPr>
+        <w:rFonts w:ascii="Symbol" w:hAnsi="Symbol" w:cs="Symbol" w:hint="default"/>
+      </w:rPr>
+    </w:lvl>
+    <w:lvl w:ilvl="7">
+      <w:start w:val="1"/>
+      <w:numFmt w:val="bullet"/>
+      <w:lvlText w:val="◦"/>
+      <w:lvlJc w:val="left"/>
+      <w:pPr>
+        <w:tabs>
+          <w:tab w:val="num" w:pos="3949"/>
+        </w:tabs>
+        <w:ind w:left="3949" w:hanging="360"/>
+      </w:pPr>
+      <w:rPr>
+        <w:rFonts w:ascii="OpenSymbol" w:hAnsi="OpenSymbol" w:cs="OpenSymbol" w:hint="default"/>
+      </w:rPr>
+    </w:lvl>
+    <w:lvl w:ilvl="8">
+      <w:start w:val="1"/>
+      <w:numFmt w:val="bullet"/>
+      <w:lvlText w:val="▪"/>
+      <w:lvlJc w:val="left"/>
+      <w:pPr>
+        <w:tabs>
+          <w:tab w:val="num" w:pos="4309"/>
+        </w:tabs>
+        <w:ind w:left="4309" w:hanging="360"/>
+      </w:pPr>
+      <w:rPr>
+        <w:rFonts w:ascii="OpenSymbol" w:hAnsi="OpenSymbol" w:cs="OpenSymbol" w:hint="default"/>
+      </w:rPr>
+    </w:lvl>
+  </w:abstractNum>
+  <w:abstractNum w:abstractNumId="15">
     <w:lvl w:ilvl="0">
       <w:start w:val="1"/>
       <w:numFmt w:val="bullet"/>
@@ -7918,6 +10963,12 @@
   </w:num>
   <w:num w:numId="13">
     <w:abstractNumId w:val="13"/>
+  </w:num>
+  <w:num w:numId="14">
+    <w:abstractNumId w:val="14"/>
+  </w:num>
+  <w:num w:numId="15">
+    <w:abstractNumId w:val="15"/>
   </w:num>
 </w:numbering>
 </file>

</xml_diff>